<commit_message>
add 1 to 1 branch
</commit_message>
<xml_diff>
--- a/lab0/БД отчет.docx
+++ b/lab0/БД отчет.docx
@@ -284,13 +284,23 @@
         </w:rPr>
         <w:t xml:space="preserve">Выполнил: </w:t>
       </w:r>
-      <w:r>
-        <w:rPr>
-          <w:rFonts w:ascii="Times New Roman" w:eastAsia="Times New Roman" w:hAnsi="Times New Roman" w:cs="Times New Roman"/>
-          <w:sz w:val="28"/>
-          <w:szCs w:val="28"/>
-        </w:rPr>
-        <w:t>Хабнер Георгий Евгеньевич</w:t>
+      <w:proofErr w:type="spellStart"/>
+      <w:r>
+        <w:rPr>
+          <w:rFonts w:ascii="Times New Roman" w:eastAsia="Times New Roman" w:hAnsi="Times New Roman" w:cs="Times New Roman"/>
+          <w:sz w:val="28"/>
+          <w:szCs w:val="28"/>
+        </w:rPr>
+        <w:t>Хабнер</w:t>
+      </w:r>
+      <w:proofErr w:type="spellEnd"/>
+      <w:r>
+        <w:rPr>
+          <w:rFonts w:ascii="Times New Roman" w:eastAsia="Times New Roman" w:hAnsi="Times New Roman" w:cs="Times New Roman"/>
+          <w:sz w:val="28"/>
+          <w:szCs w:val="28"/>
+        </w:rPr>
+        <w:t xml:space="preserve"> Георгий Евгеньевич</w:t>
       </w:r>
     </w:p>
     <w:p>
@@ -1237,7 +1247,25 @@
           <w:sz w:val="28"/>
           <w:szCs w:val="28"/>
         </w:rPr>
-        <w:t>Составить даталогическую модель. При описании типов данных для атрибутов должны использоваться типы из СУБД PostgreSQL.</w:t>
+        <w:t xml:space="preserve">Составить даталогическую модель. При описании типов данных для атрибутов должны использоваться типы из СУБД </w:t>
+      </w:r>
+      <w:proofErr w:type="spellStart"/>
+      <w:r>
+        <w:rPr>
+          <w:rFonts w:ascii="Times New Roman" w:eastAsia="Times New Roman" w:hAnsi="Times New Roman" w:cs="Times New Roman"/>
+          <w:sz w:val="28"/>
+          <w:szCs w:val="28"/>
+        </w:rPr>
+        <w:t>PostgreSQL</w:t>
+      </w:r>
+      <w:proofErr w:type="spellEnd"/>
+      <w:r>
+        <w:rPr>
+          <w:rFonts w:ascii="Times New Roman" w:eastAsia="Times New Roman" w:hAnsi="Times New Roman" w:cs="Times New Roman"/>
+          <w:sz w:val="28"/>
+          <w:szCs w:val="28"/>
+        </w:rPr>
+        <w:t>.</w:t>
       </w:r>
     </w:p>
     <w:p>
@@ -1259,7 +1287,25 @@
           <w:sz w:val="28"/>
           <w:szCs w:val="28"/>
         </w:rPr>
-        <w:t>Реализовать даталогическую модель в PostgreSQL. При описании и реализации даталогической модели должны учитываться ограничения целостности, которые характерны для полученной предметной области.</w:t>
+        <w:t xml:space="preserve">Реализовать даталогическую модель в </w:t>
+      </w:r>
+      <w:proofErr w:type="spellStart"/>
+      <w:r>
+        <w:rPr>
+          <w:rFonts w:ascii="Times New Roman" w:eastAsia="Times New Roman" w:hAnsi="Times New Roman" w:cs="Times New Roman"/>
+          <w:sz w:val="28"/>
+          <w:szCs w:val="28"/>
+        </w:rPr>
+        <w:t>PostgreSQL</w:t>
+      </w:r>
+      <w:proofErr w:type="spellEnd"/>
+      <w:r>
+        <w:rPr>
+          <w:rFonts w:ascii="Times New Roman" w:eastAsia="Times New Roman" w:hAnsi="Times New Roman" w:cs="Times New Roman"/>
+          <w:sz w:val="28"/>
+          <w:szCs w:val="28"/>
+        </w:rPr>
+        <w:t>. При описании и реализации даталогической модели должны учитываться ограничения целостности, которые характерны для полученной предметной области.</w:t>
       </w:r>
     </w:p>
     <w:p>
@@ -1326,7 +1372,27 @@
           <w:sz w:val="28"/>
           <w:shd w:val="clear" w:color="auto" w:fill="FFFFFF"/>
         </w:rPr>
-        <w:t>После недели кропотливых трудов все управляющие функции ЭАЛа были восстановлены. Теперь он напоминал человека, который ходит, выполняет простейшие команды, справляется с несложной работой и способен поддерживать не особо притязательный разговор. По человеческой шкале его КИ не превышает пятидесяти; восстановилась лишь малая часть его прежней личности.</w:t>
+        <w:t xml:space="preserve">После недели кропотливых трудов все управляющие функции </w:t>
+      </w:r>
+      <w:proofErr w:type="spellStart"/>
+      <w:r>
+        <w:rPr>
+          <w:rFonts w:ascii="Times New Roman" w:hAnsi="Times New Roman" w:cs="Times New Roman"/>
+          <w:color w:val="212529"/>
+          <w:sz w:val="28"/>
+          <w:shd w:val="clear" w:color="auto" w:fill="FFFFFF"/>
+        </w:rPr>
+        <w:t>ЭАЛа</w:t>
+      </w:r>
+      <w:proofErr w:type="spellEnd"/>
+      <w:r>
+        <w:rPr>
+          <w:rFonts w:ascii="Times New Roman" w:hAnsi="Times New Roman" w:cs="Times New Roman"/>
+          <w:color w:val="212529"/>
+          <w:sz w:val="28"/>
+          <w:shd w:val="clear" w:color="auto" w:fill="FFFFFF"/>
+        </w:rPr>
+        <w:t xml:space="preserve"> были восстановлены. Теперь он напоминал человека, который ходит, выполняет простейшие команды, справляется с несложной работой и способен поддерживать не особо притязательный разговор. По человеческой шкале его КИ не превышает пятидесяти; восстановилась лишь малая часть его прежней личности.</w:t>
       </w:r>
     </w:p>
     <w:p>
@@ -1476,17 +1542,7 @@
           <w:sz w:val="28"/>
           <w:szCs w:val="28"/>
         </w:rPr>
-        <w:t>действие</w:t>
-      </w:r>
-      <w:bookmarkStart w:id="4" w:name="_GoBack"/>
-      <w:bookmarkEnd w:id="4"/>
-      <w:r>
-        <w:rPr>
-          <w:rFonts w:ascii="Times New Roman" w:eastAsia="Times New Roman" w:hAnsi="Times New Roman" w:cs="Times New Roman"/>
-          <w:sz w:val="28"/>
-          <w:szCs w:val="28"/>
-        </w:rPr>
-        <w:t>.</w:t>
+        <w:t>действие.</w:t>
       </w:r>
       <w:r>
         <w:rPr>
@@ -1709,8 +1765,59 @@
           <w:szCs w:val="28"/>
           <w:lang w:val="en-US"/>
         </w:rPr>
-        <w:t xml:space="preserve"> name, is_human, ki_grade, personality_id</w:t>
-      </w:r>
+        <w:t xml:space="preserve"> name, </w:t>
+      </w:r>
+      <w:proofErr w:type="spellStart"/>
+      <w:r>
+        <w:rPr>
+          <w:rFonts w:ascii="Times New Roman" w:eastAsia="Times New Roman" w:hAnsi="Times New Roman" w:cs="Times New Roman"/>
+          <w:sz w:val="28"/>
+          <w:szCs w:val="28"/>
+          <w:lang w:val="en-US"/>
+        </w:rPr>
+        <w:t>is_human</w:t>
+      </w:r>
+      <w:proofErr w:type="spellEnd"/>
+      <w:r>
+        <w:rPr>
+          <w:rFonts w:ascii="Times New Roman" w:eastAsia="Times New Roman" w:hAnsi="Times New Roman" w:cs="Times New Roman"/>
+          <w:sz w:val="28"/>
+          <w:szCs w:val="28"/>
+          <w:lang w:val="en-US"/>
+        </w:rPr>
+        <w:t xml:space="preserve">, </w:t>
+      </w:r>
+      <w:proofErr w:type="spellStart"/>
+      <w:r>
+        <w:rPr>
+          <w:rFonts w:ascii="Times New Roman" w:eastAsia="Times New Roman" w:hAnsi="Times New Roman" w:cs="Times New Roman"/>
+          <w:sz w:val="28"/>
+          <w:szCs w:val="28"/>
+          <w:lang w:val="en-US"/>
+        </w:rPr>
+        <w:t>ki_grade</w:t>
+      </w:r>
+      <w:proofErr w:type="spellEnd"/>
+      <w:r>
+        <w:rPr>
+          <w:rFonts w:ascii="Times New Roman" w:eastAsia="Times New Roman" w:hAnsi="Times New Roman" w:cs="Times New Roman"/>
+          <w:sz w:val="28"/>
+          <w:szCs w:val="28"/>
+          <w:lang w:val="en-US"/>
+        </w:rPr>
+        <w:t xml:space="preserve">, </w:t>
+      </w:r>
+      <w:proofErr w:type="spellStart"/>
+      <w:r>
+        <w:rPr>
+          <w:rFonts w:ascii="Times New Roman" w:eastAsia="Times New Roman" w:hAnsi="Times New Roman" w:cs="Times New Roman"/>
+          <w:sz w:val="28"/>
+          <w:szCs w:val="28"/>
+          <w:lang w:val="en-US"/>
+        </w:rPr>
+        <w:t>personality_id</w:t>
+      </w:r>
+      <w:proofErr w:type="spellEnd"/>
     </w:p>
     <w:p>
       <w:pPr>
@@ -1865,8 +1972,79 @@
           <w:szCs w:val="28"/>
           <w:lang w:val="en-US"/>
         </w:rPr>
-        <w:t xml:space="preserve"> – id, creature_id, action_id, start_time, end_time</w:t>
-      </w:r>
+        <w:t xml:space="preserve"> – id, </w:t>
+      </w:r>
+      <w:proofErr w:type="spellStart"/>
+      <w:r>
+        <w:rPr>
+          <w:rFonts w:ascii="Times New Roman" w:eastAsia="Times New Roman" w:hAnsi="Times New Roman" w:cs="Times New Roman"/>
+          <w:sz w:val="28"/>
+          <w:szCs w:val="28"/>
+          <w:lang w:val="en-US"/>
+        </w:rPr>
+        <w:t>creature_id</w:t>
+      </w:r>
+      <w:proofErr w:type="spellEnd"/>
+      <w:r>
+        <w:rPr>
+          <w:rFonts w:ascii="Times New Roman" w:eastAsia="Times New Roman" w:hAnsi="Times New Roman" w:cs="Times New Roman"/>
+          <w:sz w:val="28"/>
+          <w:szCs w:val="28"/>
+          <w:lang w:val="en-US"/>
+        </w:rPr>
+        <w:t xml:space="preserve">, </w:t>
+      </w:r>
+      <w:proofErr w:type="spellStart"/>
+      <w:r>
+        <w:rPr>
+          <w:rFonts w:ascii="Times New Roman" w:eastAsia="Times New Roman" w:hAnsi="Times New Roman" w:cs="Times New Roman"/>
+          <w:sz w:val="28"/>
+          <w:szCs w:val="28"/>
+          <w:lang w:val="en-US"/>
+        </w:rPr>
+        <w:t>action_id</w:t>
+      </w:r>
+      <w:proofErr w:type="spellEnd"/>
+      <w:r>
+        <w:rPr>
+          <w:rFonts w:ascii="Times New Roman" w:eastAsia="Times New Roman" w:hAnsi="Times New Roman" w:cs="Times New Roman"/>
+          <w:sz w:val="28"/>
+          <w:szCs w:val="28"/>
+          <w:lang w:val="en-US"/>
+        </w:rPr>
+        <w:t xml:space="preserve">, </w:t>
+      </w:r>
+      <w:proofErr w:type="spellStart"/>
+      <w:r>
+        <w:rPr>
+          <w:rFonts w:ascii="Times New Roman" w:eastAsia="Times New Roman" w:hAnsi="Times New Roman" w:cs="Times New Roman"/>
+          <w:sz w:val="28"/>
+          <w:szCs w:val="28"/>
+          <w:lang w:val="en-US"/>
+        </w:rPr>
+        <w:t>start_time</w:t>
+      </w:r>
+      <w:proofErr w:type="spellEnd"/>
+      <w:r>
+        <w:rPr>
+          <w:rFonts w:ascii="Times New Roman" w:eastAsia="Times New Roman" w:hAnsi="Times New Roman" w:cs="Times New Roman"/>
+          <w:sz w:val="28"/>
+          <w:szCs w:val="28"/>
+          <w:lang w:val="en-US"/>
+        </w:rPr>
+        <w:t xml:space="preserve">, </w:t>
+      </w:r>
+      <w:proofErr w:type="spellStart"/>
+      <w:r>
+        <w:rPr>
+          <w:rFonts w:ascii="Times New Roman" w:eastAsia="Times New Roman" w:hAnsi="Times New Roman" w:cs="Times New Roman"/>
+          <w:sz w:val="28"/>
+          <w:szCs w:val="28"/>
+          <w:lang w:val="en-US"/>
+        </w:rPr>
+        <w:t>end_time</w:t>
+      </w:r>
+      <w:proofErr w:type="spellEnd"/>
     </w:p>
     <w:p>
       <w:pPr>
@@ -1915,8 +2093,39 @@
           <w:szCs w:val="28"/>
           <w:lang w:val="en-US"/>
         </w:rPr>
-        <w:t xml:space="preserve"> – id, creature_id, skill_id</w:t>
-      </w:r>
+        <w:t xml:space="preserve"> – id, </w:t>
+      </w:r>
+      <w:proofErr w:type="spellStart"/>
+      <w:r>
+        <w:rPr>
+          <w:rFonts w:ascii="Times New Roman" w:eastAsia="Times New Roman" w:hAnsi="Times New Roman" w:cs="Times New Roman"/>
+          <w:sz w:val="28"/>
+          <w:szCs w:val="28"/>
+          <w:lang w:val="en-US"/>
+        </w:rPr>
+        <w:t>creature_id</w:t>
+      </w:r>
+      <w:proofErr w:type="spellEnd"/>
+      <w:r>
+        <w:rPr>
+          <w:rFonts w:ascii="Times New Roman" w:eastAsia="Times New Roman" w:hAnsi="Times New Roman" w:cs="Times New Roman"/>
+          <w:sz w:val="28"/>
+          <w:szCs w:val="28"/>
+          <w:lang w:val="en-US"/>
+        </w:rPr>
+        <w:t xml:space="preserve">, </w:t>
+      </w:r>
+      <w:proofErr w:type="spellStart"/>
+      <w:r>
+        <w:rPr>
+          <w:rFonts w:ascii="Times New Roman" w:eastAsia="Times New Roman" w:hAnsi="Times New Roman" w:cs="Times New Roman"/>
+          <w:sz w:val="28"/>
+          <w:szCs w:val="28"/>
+          <w:lang w:val="en-US"/>
+        </w:rPr>
+        <w:t>skill_id</w:t>
+      </w:r>
+      <w:proofErr w:type="spellEnd"/>
     </w:p>
     <w:p>
       <w:pPr>
@@ -2073,8 +2282,8 @@
           <w:szCs w:val="28"/>
         </w:rPr>
       </w:pPr>
-      <w:bookmarkStart w:id="5" w:name="_Toc128248918"/>
-      <w:bookmarkStart w:id="6" w:name="_Toc128427411"/>
+      <w:bookmarkStart w:id="4" w:name="_Toc128248918"/>
+      <w:bookmarkStart w:id="5" w:name="_Toc128427411"/>
       <w:r>
         <w:rPr>
           <w:rFonts w:ascii="Times New Roman" w:eastAsia="Times New Roman" w:hAnsi="Times New Roman" w:cs="Times New Roman"/>
@@ -2085,17 +2294,8 @@
         <w:lastRenderedPageBreak/>
         <w:t>Инфологическая модель</w:t>
       </w:r>
+      <w:bookmarkEnd w:id="4"/>
       <w:bookmarkEnd w:id="5"/>
-      <w:bookmarkEnd w:id="6"/>
-    </w:p>
-    <w:p>
-      <w:pPr>
-        <w:rPr>
-          <w:rFonts w:ascii="Times New Roman" w:hAnsi="Times New Roman" w:cs="Times New Roman"/>
-          <w:sz w:val="28"/>
-          <w:szCs w:val="28"/>
-        </w:rPr>
-      </w:pPr>
     </w:p>
     <w:p>
       <w:pPr>
@@ -2114,9 +2314,9 @@
         </w:rPr>
         <w:drawing>
           <wp:inline distT="0" distB="0" distL="0" distR="0">
-            <wp:extent cx="5940425" cy="3157059"/>
-            <wp:effectExtent l="0" t="0" r="3175" b="5715"/>
-            <wp:docPr id="3" name="Рисунок 3" descr="C:\Users\habne\Downloads\datalogic_scheme.drawio (1).png"/>
+            <wp:extent cx="5940425" cy="3160487"/>
+            <wp:effectExtent l="0" t="0" r="3175" b="1905"/>
+            <wp:docPr id="5" name="Рисунок 5" descr="C:\Users\habne\Downloads\infologic_sceme.drawio (1).png"/>
             <wp:cNvGraphicFramePr>
               <a:graphicFrameLocks xmlns:a="http://schemas.openxmlformats.org/drawingml/2006/main" noChangeAspect="1"/>
             </wp:cNvGraphicFramePr>
@@ -2124,7 +2324,7 @@
               <a:graphicData uri="http://schemas.openxmlformats.org/drawingml/2006/picture">
                 <pic:pic xmlns:pic="http://schemas.openxmlformats.org/drawingml/2006/picture">
                   <pic:nvPicPr>
-                    <pic:cNvPr id="0" name="Picture 2" descr="C:\Users\habne\Downloads\datalogic_scheme.drawio (1).png"/>
+                    <pic:cNvPr id="0" name="Picture 3" descr="C:\Users\habne\Downloads\infologic_sceme.drawio (1).png"/>
                     <pic:cNvPicPr>
                       <a:picLocks noChangeAspect="1" noChangeArrowheads="1"/>
                     </pic:cNvPicPr>
@@ -2145,7 +2345,7 @@
                   <pic:spPr bwMode="auto">
                     <a:xfrm>
                       <a:off x="0" y="0"/>
-                      <a:ext cx="5940425" cy="3157059"/>
+                      <a:ext cx="5940425" cy="3160487"/>
                     </a:xfrm>
                     <a:prstGeom prst="rect">
                       <a:avLst/>
@@ -2161,6 +2361,8 @@
           </wp:inline>
         </w:drawing>
       </w:r>
+      <w:bookmarkStart w:id="6" w:name="_GoBack"/>
+      <w:bookmarkEnd w:id="6"/>
     </w:p>
     <w:p>
       <w:pPr>
@@ -2219,9 +2421,9 @@
         </w:rPr>
         <w:drawing>
           <wp:inline distT="0" distB="0" distL="0" distR="0">
-            <wp:extent cx="5940425" cy="2804393"/>
-            <wp:effectExtent l="0" t="0" r="3175" b="0"/>
-            <wp:docPr id="2" name="Рисунок 2" descr="C:\Users\habne\Downloads\datalogic_scheme.drawio.png"/>
+            <wp:extent cx="5940425" cy="2698928"/>
+            <wp:effectExtent l="0" t="0" r="3175" b="6350"/>
+            <wp:docPr id="1" name="Рисунок 1" descr="C:\Users\habne\Downloads\1.drawio.png"/>
             <wp:cNvGraphicFramePr>
               <a:graphicFrameLocks xmlns:a="http://schemas.openxmlformats.org/drawingml/2006/main" noChangeAspect="1"/>
             </wp:cNvGraphicFramePr>
@@ -2229,7 +2431,7 @@
               <a:graphicData uri="http://schemas.openxmlformats.org/drawingml/2006/picture">
                 <pic:pic xmlns:pic="http://schemas.openxmlformats.org/drawingml/2006/picture">
                   <pic:nvPicPr>
-                    <pic:cNvPr id="0" name="Picture 1" descr="C:\Users\habne\Downloads\datalogic_scheme.drawio.png"/>
+                    <pic:cNvPr id="0" name="Picture 1" descr="C:\Users\habne\Downloads\1.drawio.png"/>
                     <pic:cNvPicPr>
                       <a:picLocks noChangeAspect="1" noChangeArrowheads="1"/>
                     </pic:cNvPicPr>
@@ -2250,7 +2452,7 @@
                   <pic:spPr bwMode="auto">
                     <a:xfrm>
                       <a:off x="0" y="0"/>
-                      <a:ext cx="5940425" cy="2804393"/>
+                      <a:ext cx="5940425" cy="2698928"/>
                     </a:xfrm>
                     <a:prstGeom prst="rect">
                       <a:avLst/>
@@ -2406,19 +2608,49 @@
           <w:color w:val="000000" w:themeColor="text1"/>
           <w:sz w:val="21"/>
           <w:szCs w:val="21"/>
-          <w:lang w:val="en-US"/>
-        </w:rPr>
-      </w:pPr>
-      <w:r>
-        <w:rPr>
-          <w:rFonts w:ascii="Consolas" w:eastAsia="Times New Roman" w:hAnsi="Consolas" w:cs="Times New Roman"/>
-          <w:color w:val="000000" w:themeColor="text1"/>
-          <w:sz w:val="21"/>
-          <w:szCs w:val="21"/>
-          <w:lang w:val="en-US"/>
-        </w:rPr>
-        <w:t>CREATE TABLE action (</w:t>
-      </w:r>
+        </w:rPr>
+      </w:pPr>
+      <w:bookmarkStart w:id="10" w:name="_Toc128427414"/>
+      <w:r>
+        <w:rPr>
+          <w:rFonts w:ascii="Consolas" w:eastAsia="Times New Roman" w:hAnsi="Consolas" w:cs="Times New Roman"/>
+          <w:color w:val="000000" w:themeColor="text1"/>
+          <w:sz w:val="21"/>
+          <w:szCs w:val="21"/>
+        </w:rPr>
+        <w:t xml:space="preserve">-- </w:t>
+      </w:r>
+      <w:proofErr w:type="spellStart"/>
+      <w:r>
+        <w:rPr>
+          <w:rFonts w:ascii="Consolas" w:eastAsia="Times New Roman" w:hAnsi="Consolas" w:cs="Times New Roman"/>
+          <w:color w:val="000000" w:themeColor="text1"/>
+          <w:sz w:val="21"/>
+          <w:szCs w:val="21"/>
+        </w:rPr>
+        <w:t>drop</w:t>
+      </w:r>
+      <w:proofErr w:type="spellEnd"/>
+      <w:r>
+        <w:rPr>
+          <w:rFonts w:ascii="Consolas" w:eastAsia="Times New Roman" w:hAnsi="Consolas" w:cs="Times New Roman"/>
+          <w:color w:val="000000" w:themeColor="text1"/>
+          <w:sz w:val="21"/>
+          <w:szCs w:val="21"/>
+        </w:rPr>
+        <w:t xml:space="preserve"> </w:t>
+      </w:r>
+      <w:proofErr w:type="spellStart"/>
+      <w:r>
+        <w:rPr>
+          <w:rFonts w:ascii="Consolas" w:eastAsia="Times New Roman" w:hAnsi="Consolas" w:cs="Times New Roman"/>
+          <w:color w:val="000000" w:themeColor="text1"/>
+          <w:sz w:val="21"/>
+          <w:szCs w:val="21"/>
+        </w:rPr>
+        <w:t>tables</w:t>
+      </w:r>
+      <w:proofErr w:type="spellEnd"/>
     </w:p>
     <w:p>
       <w:pPr>
@@ -2439,8 +2671,385 @@
           <w:szCs w:val="21"/>
           <w:lang w:val="en-US"/>
         </w:rPr>
-        <w:t xml:space="preserve">  id </w:t>
-      </w:r>
+        <w:t>DROP TABLE IF EXISTS action CASCADE;</w:t>
+      </w:r>
+    </w:p>
+    <w:p>
+      <w:pPr>
+        <w:spacing w:after="0" w:line="285" w:lineRule="atLeast"/>
+        <w:rPr>
+          <w:rFonts w:ascii="Consolas" w:eastAsia="Times New Roman" w:hAnsi="Consolas" w:cs="Times New Roman"/>
+          <w:color w:val="000000" w:themeColor="text1"/>
+          <w:sz w:val="21"/>
+          <w:szCs w:val="21"/>
+          <w:lang w:val="en-US"/>
+        </w:rPr>
+      </w:pPr>
+      <w:r>
+        <w:rPr>
+          <w:rFonts w:ascii="Consolas" w:eastAsia="Times New Roman" w:hAnsi="Consolas" w:cs="Times New Roman"/>
+          <w:color w:val="000000" w:themeColor="text1"/>
+          <w:sz w:val="21"/>
+          <w:szCs w:val="21"/>
+          <w:lang w:val="en-US"/>
+        </w:rPr>
+        <w:t>DROP TABLE IF EXISTS skill CASCADE;</w:t>
+      </w:r>
+    </w:p>
+    <w:p>
+      <w:pPr>
+        <w:spacing w:after="0" w:line="285" w:lineRule="atLeast"/>
+        <w:rPr>
+          <w:rFonts w:ascii="Consolas" w:eastAsia="Times New Roman" w:hAnsi="Consolas" w:cs="Times New Roman"/>
+          <w:color w:val="000000" w:themeColor="text1"/>
+          <w:sz w:val="21"/>
+          <w:szCs w:val="21"/>
+          <w:lang w:val="en-US"/>
+        </w:rPr>
+      </w:pPr>
+      <w:r>
+        <w:rPr>
+          <w:rFonts w:ascii="Consolas" w:eastAsia="Times New Roman" w:hAnsi="Consolas" w:cs="Times New Roman"/>
+          <w:color w:val="000000" w:themeColor="text1"/>
+          <w:sz w:val="21"/>
+          <w:szCs w:val="21"/>
+          <w:lang w:val="en-US"/>
+        </w:rPr>
+        <w:t>DROP TABLE IF EXISTS profession CASCADE;</w:t>
+      </w:r>
+    </w:p>
+    <w:p>
+      <w:pPr>
+        <w:spacing w:after="0" w:line="285" w:lineRule="atLeast"/>
+        <w:rPr>
+          <w:rFonts w:ascii="Consolas" w:eastAsia="Times New Roman" w:hAnsi="Consolas" w:cs="Times New Roman"/>
+          <w:color w:val="000000" w:themeColor="text1"/>
+          <w:sz w:val="21"/>
+          <w:szCs w:val="21"/>
+          <w:lang w:val="en-US"/>
+        </w:rPr>
+      </w:pPr>
+      <w:r>
+        <w:rPr>
+          <w:rFonts w:ascii="Consolas" w:eastAsia="Times New Roman" w:hAnsi="Consolas" w:cs="Times New Roman"/>
+          <w:color w:val="000000" w:themeColor="text1"/>
+          <w:sz w:val="21"/>
+          <w:szCs w:val="21"/>
+          <w:lang w:val="en-US"/>
+        </w:rPr>
+        <w:t>DROP TABLE IF EXISTS personality CASCADE;</w:t>
+      </w:r>
+    </w:p>
+    <w:p>
+      <w:pPr>
+        <w:spacing w:after="0" w:line="285" w:lineRule="atLeast"/>
+        <w:rPr>
+          <w:rFonts w:ascii="Consolas" w:eastAsia="Times New Roman" w:hAnsi="Consolas" w:cs="Times New Roman"/>
+          <w:color w:val="000000" w:themeColor="text1"/>
+          <w:sz w:val="21"/>
+          <w:szCs w:val="21"/>
+          <w:lang w:val="en-US"/>
+        </w:rPr>
+      </w:pPr>
+      <w:r>
+        <w:rPr>
+          <w:rFonts w:ascii="Consolas" w:eastAsia="Times New Roman" w:hAnsi="Consolas" w:cs="Times New Roman"/>
+          <w:color w:val="000000" w:themeColor="text1"/>
+          <w:sz w:val="21"/>
+          <w:szCs w:val="21"/>
+          <w:lang w:val="en-US"/>
+        </w:rPr>
+        <w:t>DROP TABLE IF EXISTS creature CASCADE;</w:t>
+      </w:r>
+    </w:p>
+    <w:p>
+      <w:pPr>
+        <w:spacing w:after="0" w:line="285" w:lineRule="atLeast"/>
+        <w:rPr>
+          <w:rFonts w:ascii="Consolas" w:eastAsia="Times New Roman" w:hAnsi="Consolas" w:cs="Times New Roman"/>
+          <w:color w:val="000000" w:themeColor="text1"/>
+          <w:sz w:val="21"/>
+          <w:szCs w:val="21"/>
+          <w:lang w:val="en-US"/>
+        </w:rPr>
+      </w:pPr>
+      <w:r>
+        <w:rPr>
+          <w:rFonts w:ascii="Consolas" w:eastAsia="Times New Roman" w:hAnsi="Consolas" w:cs="Times New Roman"/>
+          <w:color w:val="000000" w:themeColor="text1"/>
+          <w:sz w:val="21"/>
+          <w:szCs w:val="21"/>
+          <w:lang w:val="en-US"/>
+        </w:rPr>
+        <w:t xml:space="preserve">DROP TABLE IF EXISTS </w:t>
+      </w:r>
+      <w:proofErr w:type="spellStart"/>
+      <w:r>
+        <w:rPr>
+          <w:rFonts w:ascii="Consolas" w:eastAsia="Times New Roman" w:hAnsi="Consolas" w:cs="Times New Roman"/>
+          <w:color w:val="000000" w:themeColor="text1"/>
+          <w:sz w:val="21"/>
+          <w:szCs w:val="21"/>
+          <w:lang w:val="en-US"/>
+        </w:rPr>
+        <w:t>creature_skill</w:t>
+      </w:r>
+      <w:proofErr w:type="spellEnd"/>
+      <w:r>
+        <w:rPr>
+          <w:rFonts w:ascii="Consolas" w:eastAsia="Times New Roman" w:hAnsi="Consolas" w:cs="Times New Roman"/>
+          <w:color w:val="000000" w:themeColor="text1"/>
+          <w:sz w:val="21"/>
+          <w:szCs w:val="21"/>
+          <w:lang w:val="en-US"/>
+        </w:rPr>
+        <w:t xml:space="preserve"> CASCADE;</w:t>
+      </w:r>
+    </w:p>
+    <w:p>
+      <w:pPr>
+        <w:spacing w:after="0" w:line="285" w:lineRule="atLeast"/>
+        <w:rPr>
+          <w:rFonts w:ascii="Consolas" w:eastAsia="Times New Roman" w:hAnsi="Consolas" w:cs="Times New Roman"/>
+          <w:color w:val="000000" w:themeColor="text1"/>
+          <w:sz w:val="21"/>
+          <w:szCs w:val="21"/>
+          <w:lang w:val="en-US"/>
+        </w:rPr>
+      </w:pPr>
+      <w:r>
+        <w:rPr>
+          <w:rFonts w:ascii="Consolas" w:eastAsia="Times New Roman" w:hAnsi="Consolas" w:cs="Times New Roman"/>
+          <w:color w:val="000000" w:themeColor="text1"/>
+          <w:sz w:val="21"/>
+          <w:szCs w:val="21"/>
+          <w:lang w:val="en-US"/>
+        </w:rPr>
+        <w:t xml:space="preserve">DROP TABLE IF EXISTS </w:t>
+      </w:r>
+      <w:proofErr w:type="spellStart"/>
+      <w:r>
+        <w:rPr>
+          <w:rFonts w:ascii="Consolas" w:eastAsia="Times New Roman" w:hAnsi="Consolas" w:cs="Times New Roman"/>
+          <w:color w:val="000000" w:themeColor="text1"/>
+          <w:sz w:val="21"/>
+          <w:szCs w:val="21"/>
+          <w:lang w:val="en-US"/>
+        </w:rPr>
+        <w:t>creature_action</w:t>
+      </w:r>
+      <w:proofErr w:type="spellEnd"/>
+      <w:r>
+        <w:rPr>
+          <w:rFonts w:ascii="Consolas" w:eastAsia="Times New Roman" w:hAnsi="Consolas" w:cs="Times New Roman"/>
+          <w:color w:val="000000" w:themeColor="text1"/>
+          <w:sz w:val="21"/>
+          <w:szCs w:val="21"/>
+          <w:lang w:val="en-US"/>
+        </w:rPr>
+        <w:t xml:space="preserve"> CASCADE;</w:t>
+      </w:r>
+    </w:p>
+    <w:p>
+      <w:pPr>
+        <w:spacing w:after="0" w:line="285" w:lineRule="atLeast"/>
+        <w:rPr>
+          <w:rFonts w:ascii="Consolas" w:eastAsia="Times New Roman" w:hAnsi="Consolas" w:cs="Times New Roman"/>
+          <w:color w:val="000000" w:themeColor="text1"/>
+          <w:sz w:val="21"/>
+          <w:szCs w:val="21"/>
+          <w:lang w:val="en-US"/>
+        </w:rPr>
+      </w:pPr>
+    </w:p>
+    <w:p>
+      <w:pPr>
+        <w:spacing w:after="0" w:line="285" w:lineRule="atLeast"/>
+        <w:rPr>
+          <w:rFonts w:ascii="Consolas" w:eastAsia="Times New Roman" w:hAnsi="Consolas" w:cs="Times New Roman"/>
+          <w:color w:val="000000" w:themeColor="text1"/>
+          <w:sz w:val="21"/>
+          <w:szCs w:val="21"/>
+          <w:lang w:val="en-US"/>
+        </w:rPr>
+      </w:pPr>
+      <w:r>
+        <w:rPr>
+          <w:rFonts w:ascii="Consolas" w:eastAsia="Times New Roman" w:hAnsi="Consolas" w:cs="Times New Roman"/>
+          <w:color w:val="000000" w:themeColor="text1"/>
+          <w:sz w:val="21"/>
+          <w:szCs w:val="21"/>
+          <w:lang w:val="en-US"/>
+        </w:rPr>
+        <w:t>-- dropping domains</w:t>
+      </w:r>
+    </w:p>
+    <w:p>
+      <w:pPr>
+        <w:spacing w:after="0" w:line="285" w:lineRule="atLeast"/>
+        <w:rPr>
+          <w:rFonts w:ascii="Consolas" w:eastAsia="Times New Roman" w:hAnsi="Consolas" w:cs="Times New Roman"/>
+          <w:color w:val="000000" w:themeColor="text1"/>
+          <w:sz w:val="21"/>
+          <w:szCs w:val="21"/>
+          <w:lang w:val="en-US"/>
+        </w:rPr>
+      </w:pPr>
+      <w:r>
+        <w:rPr>
+          <w:rFonts w:ascii="Consolas" w:eastAsia="Times New Roman" w:hAnsi="Consolas" w:cs="Times New Roman"/>
+          <w:color w:val="000000" w:themeColor="text1"/>
+          <w:sz w:val="21"/>
+          <w:szCs w:val="21"/>
+          <w:lang w:val="en-US"/>
+        </w:rPr>
+        <w:t xml:space="preserve">DROP DOMAIN IF EXISTS </w:t>
+      </w:r>
+      <w:proofErr w:type="spellStart"/>
+      <w:r>
+        <w:rPr>
+          <w:rFonts w:ascii="Consolas" w:eastAsia="Times New Roman" w:hAnsi="Consolas" w:cs="Times New Roman"/>
+          <w:color w:val="000000" w:themeColor="text1"/>
+          <w:sz w:val="21"/>
+          <w:szCs w:val="21"/>
+          <w:lang w:val="en-US"/>
+        </w:rPr>
+        <w:t>positive_int</w:t>
+      </w:r>
+      <w:proofErr w:type="spellEnd"/>
+      <w:r>
+        <w:rPr>
+          <w:rFonts w:ascii="Consolas" w:eastAsia="Times New Roman" w:hAnsi="Consolas" w:cs="Times New Roman"/>
+          <w:color w:val="000000" w:themeColor="text1"/>
+          <w:sz w:val="21"/>
+          <w:szCs w:val="21"/>
+          <w:lang w:val="en-US"/>
+        </w:rPr>
+        <w:t xml:space="preserve"> CASCADE;</w:t>
+      </w:r>
+    </w:p>
+    <w:p>
+      <w:pPr>
+        <w:spacing w:after="0" w:line="285" w:lineRule="atLeast"/>
+        <w:rPr>
+          <w:rFonts w:ascii="Consolas" w:eastAsia="Times New Roman" w:hAnsi="Consolas" w:cs="Times New Roman"/>
+          <w:color w:val="000000" w:themeColor="text1"/>
+          <w:sz w:val="21"/>
+          <w:szCs w:val="21"/>
+          <w:lang w:val="en-US"/>
+        </w:rPr>
+      </w:pPr>
+      <w:r>
+        <w:rPr>
+          <w:rFonts w:ascii="Consolas" w:eastAsia="Times New Roman" w:hAnsi="Consolas" w:cs="Times New Roman"/>
+          <w:color w:val="000000" w:themeColor="text1"/>
+          <w:sz w:val="21"/>
+          <w:szCs w:val="21"/>
+          <w:lang w:val="en-US"/>
+        </w:rPr>
+        <w:t xml:space="preserve">DROP DOMAIN IF EXISTS </w:t>
+      </w:r>
+      <w:proofErr w:type="spellStart"/>
+      <w:r>
+        <w:rPr>
+          <w:rFonts w:ascii="Consolas" w:eastAsia="Times New Roman" w:hAnsi="Consolas" w:cs="Times New Roman"/>
+          <w:color w:val="000000" w:themeColor="text1"/>
+          <w:sz w:val="21"/>
+          <w:szCs w:val="21"/>
+          <w:lang w:val="en-US"/>
+        </w:rPr>
+        <w:t>ki_value</w:t>
+      </w:r>
+      <w:proofErr w:type="spellEnd"/>
+      <w:r>
+        <w:rPr>
+          <w:rFonts w:ascii="Consolas" w:eastAsia="Times New Roman" w:hAnsi="Consolas" w:cs="Times New Roman"/>
+          <w:color w:val="000000" w:themeColor="text1"/>
+          <w:sz w:val="21"/>
+          <w:szCs w:val="21"/>
+          <w:lang w:val="en-US"/>
+        </w:rPr>
+        <w:t xml:space="preserve"> CASCADE;</w:t>
+      </w:r>
+    </w:p>
+    <w:p>
+      <w:pPr>
+        <w:spacing w:after="0" w:line="285" w:lineRule="atLeast"/>
+        <w:rPr>
+          <w:rFonts w:ascii="Consolas" w:eastAsia="Times New Roman" w:hAnsi="Consolas" w:cs="Times New Roman"/>
+          <w:color w:val="000000" w:themeColor="text1"/>
+          <w:sz w:val="21"/>
+          <w:szCs w:val="21"/>
+          <w:lang w:val="en-US"/>
+        </w:rPr>
+      </w:pPr>
+    </w:p>
+    <w:p>
+      <w:pPr>
+        <w:spacing w:after="0" w:line="285" w:lineRule="atLeast"/>
+        <w:rPr>
+          <w:rFonts w:ascii="Consolas" w:eastAsia="Times New Roman" w:hAnsi="Consolas" w:cs="Times New Roman"/>
+          <w:color w:val="000000" w:themeColor="text1"/>
+          <w:sz w:val="21"/>
+          <w:szCs w:val="21"/>
+          <w:lang w:val="en-US"/>
+        </w:rPr>
+      </w:pPr>
+      <w:r>
+        <w:rPr>
+          <w:rFonts w:ascii="Consolas" w:eastAsia="Times New Roman" w:hAnsi="Consolas" w:cs="Times New Roman"/>
+          <w:color w:val="000000" w:themeColor="text1"/>
+          <w:sz w:val="21"/>
+          <w:szCs w:val="21"/>
+          <w:lang w:val="en-US"/>
+        </w:rPr>
+        <w:t>-- creating domains</w:t>
+      </w:r>
+    </w:p>
+    <w:p>
+      <w:pPr>
+        <w:spacing w:after="0" w:line="285" w:lineRule="atLeast"/>
+        <w:rPr>
+          <w:rFonts w:ascii="Consolas" w:eastAsia="Times New Roman" w:hAnsi="Consolas" w:cs="Times New Roman"/>
+          <w:color w:val="000000" w:themeColor="text1"/>
+          <w:sz w:val="21"/>
+          <w:szCs w:val="21"/>
+          <w:lang w:val="en-US"/>
+        </w:rPr>
+      </w:pPr>
+      <w:r>
+        <w:rPr>
+          <w:rFonts w:ascii="Consolas" w:eastAsia="Times New Roman" w:hAnsi="Consolas" w:cs="Times New Roman"/>
+          <w:color w:val="000000" w:themeColor="text1"/>
+          <w:sz w:val="21"/>
+          <w:szCs w:val="21"/>
+          <w:lang w:val="en-US"/>
+        </w:rPr>
+        <w:t xml:space="preserve">CREATE DOMAIN </w:t>
+      </w:r>
+      <w:proofErr w:type="spellStart"/>
+      <w:r>
+        <w:rPr>
+          <w:rFonts w:ascii="Consolas" w:eastAsia="Times New Roman" w:hAnsi="Consolas" w:cs="Times New Roman"/>
+          <w:color w:val="000000" w:themeColor="text1"/>
+          <w:sz w:val="21"/>
+          <w:szCs w:val="21"/>
+          <w:lang w:val="en-US"/>
+        </w:rPr>
+        <w:t>positive_int</w:t>
+      </w:r>
+      <w:proofErr w:type="spellEnd"/>
+      <w:r>
+        <w:rPr>
+          <w:rFonts w:ascii="Consolas" w:eastAsia="Times New Roman" w:hAnsi="Consolas" w:cs="Times New Roman"/>
+          <w:color w:val="000000" w:themeColor="text1"/>
+          <w:sz w:val="21"/>
+          <w:szCs w:val="21"/>
+          <w:lang w:val="en-US"/>
+        </w:rPr>
+        <w:t xml:space="preserve"> AS </w:t>
+      </w:r>
+      <w:proofErr w:type="spellStart"/>
       <w:r>
         <w:rPr>
           <w:rFonts w:ascii="Consolas" w:eastAsia="Times New Roman" w:hAnsi="Consolas" w:cs="Times New Roman"/>
@@ -2451,17 +3060,18 @@
           <w:szCs w:val="21"/>
           <w:lang w:val="en-US"/>
         </w:rPr>
-        <w:t>SERIAL</w:t>
-      </w:r>
-      <w:r>
-        <w:rPr>
-          <w:rFonts w:ascii="Consolas" w:eastAsia="Times New Roman" w:hAnsi="Consolas" w:cs="Times New Roman"/>
-          <w:color w:val="000000" w:themeColor="text1"/>
-          <w:sz w:val="21"/>
-          <w:szCs w:val="21"/>
-          <w:lang w:val="en-US"/>
-        </w:rPr>
-        <w:t xml:space="preserve"> PRIMARY KEY,</w:t>
+        <w:t>int</w:t>
+      </w:r>
+      <w:proofErr w:type="spellEnd"/>
+      <w:r>
+        <w:rPr>
+          <w:rFonts w:ascii="Consolas" w:eastAsia="Times New Roman" w:hAnsi="Consolas" w:cs="Times New Roman"/>
+          <w:color w:val="000000" w:themeColor="text1"/>
+          <w:sz w:val="21"/>
+          <w:szCs w:val="21"/>
+          <w:lang w:val="en-US"/>
+        </w:rPr>
+        <w:t xml:space="preserve"> CHECK (VALUE &gt; 0);</w:t>
       </w:r>
     </w:p>
     <w:p>
@@ -2483,8 +3093,31 @@
           <w:szCs w:val="21"/>
           <w:lang w:val="en-US"/>
         </w:rPr>
-        <w:t xml:space="preserve">  name </w:t>
-      </w:r>
+        <w:t xml:space="preserve">CREATE DOMAIN </w:t>
+      </w:r>
+      <w:proofErr w:type="spellStart"/>
+      <w:r>
+        <w:rPr>
+          <w:rFonts w:ascii="Consolas" w:eastAsia="Times New Roman" w:hAnsi="Consolas" w:cs="Times New Roman"/>
+          <w:color w:val="000000" w:themeColor="text1"/>
+          <w:sz w:val="21"/>
+          <w:szCs w:val="21"/>
+          <w:lang w:val="en-US"/>
+        </w:rPr>
+        <w:t>ki_value</w:t>
+      </w:r>
+      <w:proofErr w:type="spellEnd"/>
+      <w:r>
+        <w:rPr>
+          <w:rFonts w:ascii="Consolas" w:eastAsia="Times New Roman" w:hAnsi="Consolas" w:cs="Times New Roman"/>
+          <w:color w:val="000000" w:themeColor="text1"/>
+          <w:sz w:val="21"/>
+          <w:szCs w:val="21"/>
+          <w:lang w:val="en-US"/>
+        </w:rPr>
+        <w:t xml:space="preserve"> AS </w:t>
+      </w:r>
+      <w:proofErr w:type="spellStart"/>
       <w:r>
         <w:rPr>
           <w:rFonts w:ascii="Consolas" w:eastAsia="Times New Roman" w:hAnsi="Consolas" w:cs="Times New Roman"/>
@@ -2495,17 +3128,18 @@
           <w:szCs w:val="21"/>
           <w:lang w:val="en-US"/>
         </w:rPr>
-        <w:t>varchar</w:t>
-      </w:r>
-      <w:r>
-        <w:rPr>
-          <w:rFonts w:ascii="Consolas" w:eastAsia="Times New Roman" w:hAnsi="Consolas" w:cs="Times New Roman"/>
-          <w:color w:val="000000" w:themeColor="text1"/>
-          <w:sz w:val="21"/>
-          <w:szCs w:val="21"/>
-          <w:lang w:val="en-US"/>
-        </w:rPr>
-        <w:t>(40) NOT NULL</w:t>
+        <w:t>int</w:t>
+      </w:r>
+      <w:proofErr w:type="spellEnd"/>
+      <w:r>
+        <w:rPr>
+          <w:rFonts w:ascii="Consolas" w:eastAsia="Times New Roman" w:hAnsi="Consolas" w:cs="Times New Roman"/>
+          <w:color w:val="000000" w:themeColor="text1"/>
+          <w:sz w:val="21"/>
+          <w:szCs w:val="21"/>
+          <w:lang w:val="en-US"/>
+        </w:rPr>
+        <w:t xml:space="preserve"> CHECK (VALUE &gt;= 0 AND VALUE &lt;= 100 OR VALUE IS NULL);</w:t>
       </w:r>
     </w:p>
     <w:p>
@@ -2519,16 +3153,6 @@
           <w:lang w:val="en-US"/>
         </w:rPr>
       </w:pPr>
-      <w:r>
-        <w:rPr>
-          <w:rFonts w:ascii="Consolas" w:eastAsia="Times New Roman" w:hAnsi="Consolas" w:cs="Times New Roman"/>
-          <w:color w:val="000000" w:themeColor="text1"/>
-          <w:sz w:val="21"/>
-          <w:szCs w:val="21"/>
-          <w:lang w:val="en-US"/>
-        </w:rPr>
-        <w:t>);</w:t>
-      </w:r>
     </w:p>
     <w:p>
       <w:pPr>
@@ -2541,6 +3165,16 @@
           <w:lang w:val="en-US"/>
         </w:rPr>
       </w:pPr>
+      <w:r>
+        <w:rPr>
+          <w:rFonts w:ascii="Consolas" w:eastAsia="Times New Roman" w:hAnsi="Consolas" w:cs="Times New Roman"/>
+          <w:color w:val="000000" w:themeColor="text1"/>
+          <w:sz w:val="21"/>
+          <w:szCs w:val="21"/>
+          <w:lang w:val="en-US"/>
+        </w:rPr>
+        <w:t>-- creating tables</w:t>
+      </w:r>
     </w:p>
     <w:p>
       <w:pPr>
@@ -2561,8 +3195,20 @@
           <w:szCs w:val="21"/>
           <w:lang w:val="en-US"/>
         </w:rPr>
-        <w:t>CREATE TABLE skill (</w:t>
-      </w:r>
+        <w:t xml:space="preserve">CREATE TABLE IF NOT EXISTS </w:t>
+      </w:r>
+      <w:proofErr w:type="gramStart"/>
+      <w:r>
+        <w:rPr>
+          <w:rFonts w:ascii="Consolas" w:eastAsia="Times New Roman" w:hAnsi="Consolas" w:cs="Times New Roman"/>
+          <w:color w:val="000000" w:themeColor="text1"/>
+          <w:sz w:val="21"/>
+          <w:szCs w:val="21"/>
+          <w:lang w:val="en-US"/>
+        </w:rPr>
+        <w:t>action(</w:t>
+      </w:r>
+      <w:proofErr w:type="gramEnd"/>
     </w:p>
     <w:p>
       <w:pPr>
@@ -2583,7 +3229,29 @@
           <w:szCs w:val="21"/>
           <w:lang w:val="en-US"/>
         </w:rPr>
-        <w:t xml:space="preserve">  id </w:t>
+        <w:t xml:space="preserve">  </w:t>
+      </w:r>
+      <w:proofErr w:type="gramStart"/>
+      <w:r>
+        <w:rPr>
+          <w:rFonts w:ascii="Consolas" w:eastAsia="Times New Roman" w:hAnsi="Consolas" w:cs="Times New Roman"/>
+          <w:color w:val="000000" w:themeColor="text1"/>
+          <w:sz w:val="21"/>
+          <w:szCs w:val="21"/>
+          <w:lang w:val="en-US"/>
+        </w:rPr>
+        <w:t>id</w:t>
+      </w:r>
+      <w:proofErr w:type="gramEnd"/>
+      <w:r>
+        <w:rPr>
+          <w:rFonts w:ascii="Consolas" w:eastAsia="Times New Roman" w:hAnsi="Consolas" w:cs="Times New Roman"/>
+          <w:color w:val="000000" w:themeColor="text1"/>
+          <w:sz w:val="21"/>
+          <w:szCs w:val="21"/>
+          <w:lang w:val="en-US"/>
+        </w:rPr>
+        <w:t xml:space="preserve"> </w:t>
       </w:r>
       <w:r>
         <w:rPr>
@@ -2627,7 +3295,29 @@
           <w:szCs w:val="21"/>
           <w:lang w:val="en-US"/>
         </w:rPr>
-        <w:t xml:space="preserve">  name </w:t>
+        <w:t xml:space="preserve">  </w:t>
+      </w:r>
+      <w:proofErr w:type="gramStart"/>
+      <w:r>
+        <w:rPr>
+          <w:rFonts w:ascii="Consolas" w:eastAsia="Times New Roman" w:hAnsi="Consolas" w:cs="Times New Roman"/>
+          <w:color w:val="000000" w:themeColor="text1"/>
+          <w:sz w:val="21"/>
+          <w:szCs w:val="21"/>
+          <w:lang w:val="en-US"/>
+        </w:rPr>
+        <w:t>name</w:t>
+      </w:r>
+      <w:proofErr w:type="gramEnd"/>
+      <w:r>
+        <w:rPr>
+          <w:rFonts w:ascii="Consolas" w:eastAsia="Times New Roman" w:hAnsi="Consolas" w:cs="Times New Roman"/>
+          <w:color w:val="000000" w:themeColor="text1"/>
+          <w:sz w:val="21"/>
+          <w:szCs w:val="21"/>
+          <w:lang w:val="en-US"/>
+        </w:rPr>
+        <w:t xml:space="preserve"> </w:t>
       </w:r>
       <w:r>
         <w:rPr>
@@ -2705,8 +3395,20 @@
           <w:szCs w:val="21"/>
           <w:lang w:val="en-US"/>
         </w:rPr>
-        <w:t>CREATE TABLE profession (</w:t>
-      </w:r>
+        <w:t xml:space="preserve">CREATE TABLE IF NOT EXISTS </w:t>
+      </w:r>
+      <w:proofErr w:type="gramStart"/>
+      <w:r>
+        <w:rPr>
+          <w:rFonts w:ascii="Consolas" w:eastAsia="Times New Roman" w:hAnsi="Consolas" w:cs="Times New Roman"/>
+          <w:color w:val="000000" w:themeColor="text1"/>
+          <w:sz w:val="21"/>
+          <w:szCs w:val="21"/>
+          <w:lang w:val="en-US"/>
+        </w:rPr>
+        <w:t>skill(</w:t>
+      </w:r>
+      <w:proofErr w:type="gramEnd"/>
     </w:p>
     <w:p>
       <w:pPr>
@@ -2727,7 +3429,29 @@
           <w:szCs w:val="21"/>
           <w:lang w:val="en-US"/>
         </w:rPr>
-        <w:t xml:space="preserve">  id </w:t>
+        <w:t xml:space="preserve">  </w:t>
+      </w:r>
+      <w:proofErr w:type="gramStart"/>
+      <w:r>
+        <w:rPr>
+          <w:rFonts w:ascii="Consolas" w:eastAsia="Times New Roman" w:hAnsi="Consolas" w:cs="Times New Roman"/>
+          <w:color w:val="000000" w:themeColor="text1"/>
+          <w:sz w:val="21"/>
+          <w:szCs w:val="21"/>
+          <w:lang w:val="en-US"/>
+        </w:rPr>
+        <w:t>id</w:t>
+      </w:r>
+      <w:proofErr w:type="gramEnd"/>
+      <w:r>
+        <w:rPr>
+          <w:rFonts w:ascii="Consolas" w:eastAsia="Times New Roman" w:hAnsi="Consolas" w:cs="Times New Roman"/>
+          <w:color w:val="000000" w:themeColor="text1"/>
+          <w:sz w:val="21"/>
+          <w:szCs w:val="21"/>
+          <w:lang w:val="en-US"/>
+        </w:rPr>
+        <w:t xml:space="preserve"> </w:t>
       </w:r>
       <w:r>
         <w:rPr>
@@ -2771,7 +3495,29 @@
           <w:szCs w:val="21"/>
           <w:lang w:val="en-US"/>
         </w:rPr>
-        <w:t xml:space="preserve">  name </w:t>
+        <w:t xml:space="preserve">  </w:t>
+      </w:r>
+      <w:proofErr w:type="gramStart"/>
+      <w:r>
+        <w:rPr>
+          <w:rFonts w:ascii="Consolas" w:eastAsia="Times New Roman" w:hAnsi="Consolas" w:cs="Times New Roman"/>
+          <w:color w:val="000000" w:themeColor="text1"/>
+          <w:sz w:val="21"/>
+          <w:szCs w:val="21"/>
+          <w:lang w:val="en-US"/>
+        </w:rPr>
+        <w:t>name</w:t>
+      </w:r>
+      <w:proofErr w:type="gramEnd"/>
+      <w:r>
+        <w:rPr>
+          <w:rFonts w:ascii="Consolas" w:eastAsia="Times New Roman" w:hAnsi="Consolas" w:cs="Times New Roman"/>
+          <w:color w:val="000000" w:themeColor="text1"/>
+          <w:sz w:val="21"/>
+          <w:szCs w:val="21"/>
+          <w:lang w:val="en-US"/>
+        </w:rPr>
+        <w:t xml:space="preserve"> </w:t>
       </w:r>
       <w:r>
         <w:rPr>
@@ -2849,8 +3595,20 @@
           <w:szCs w:val="21"/>
           <w:lang w:val="en-US"/>
         </w:rPr>
-        <w:t>Create table creature_skill (</w:t>
-      </w:r>
+        <w:t xml:space="preserve">CREATE TABLE IF NOT EXISTS </w:t>
+      </w:r>
+      <w:proofErr w:type="gramStart"/>
+      <w:r>
+        <w:rPr>
+          <w:rFonts w:ascii="Consolas" w:eastAsia="Times New Roman" w:hAnsi="Consolas" w:cs="Times New Roman"/>
+          <w:color w:val="000000" w:themeColor="text1"/>
+          <w:sz w:val="21"/>
+          <w:szCs w:val="21"/>
+          <w:lang w:val="en-US"/>
+        </w:rPr>
+        <w:t>profession(</w:t>
+      </w:r>
+      <w:proofErr w:type="gramEnd"/>
     </w:p>
     <w:p>
       <w:pPr>
@@ -2871,7 +3629,29 @@
           <w:szCs w:val="21"/>
           <w:lang w:val="en-US"/>
         </w:rPr>
-        <w:t xml:space="preserve">  id </w:t>
+        <w:t xml:space="preserve">  </w:t>
+      </w:r>
+      <w:proofErr w:type="gramStart"/>
+      <w:r>
+        <w:rPr>
+          <w:rFonts w:ascii="Consolas" w:eastAsia="Times New Roman" w:hAnsi="Consolas" w:cs="Times New Roman"/>
+          <w:color w:val="000000" w:themeColor="text1"/>
+          <w:sz w:val="21"/>
+          <w:szCs w:val="21"/>
+          <w:lang w:val="en-US"/>
+        </w:rPr>
+        <w:t>id</w:t>
+      </w:r>
+      <w:proofErr w:type="gramEnd"/>
+      <w:r>
+        <w:rPr>
+          <w:rFonts w:ascii="Consolas" w:eastAsia="Times New Roman" w:hAnsi="Consolas" w:cs="Times New Roman"/>
+          <w:color w:val="000000" w:themeColor="text1"/>
+          <w:sz w:val="21"/>
+          <w:szCs w:val="21"/>
+          <w:lang w:val="en-US"/>
+        </w:rPr>
+        <w:t xml:space="preserve"> </w:t>
       </w:r>
       <w:r>
         <w:rPr>
@@ -2915,7 +3695,29 @@
           <w:szCs w:val="21"/>
           <w:lang w:val="en-US"/>
         </w:rPr>
-        <w:t xml:space="preserve">  creature_id </w:t>
+        <w:t xml:space="preserve">  </w:t>
+      </w:r>
+      <w:proofErr w:type="gramStart"/>
+      <w:r>
+        <w:rPr>
+          <w:rFonts w:ascii="Consolas" w:eastAsia="Times New Roman" w:hAnsi="Consolas" w:cs="Times New Roman"/>
+          <w:color w:val="000000" w:themeColor="text1"/>
+          <w:sz w:val="21"/>
+          <w:szCs w:val="21"/>
+          <w:lang w:val="en-US"/>
+        </w:rPr>
+        <w:t>name</w:t>
+      </w:r>
+      <w:proofErr w:type="gramEnd"/>
+      <w:r>
+        <w:rPr>
+          <w:rFonts w:ascii="Consolas" w:eastAsia="Times New Roman" w:hAnsi="Consolas" w:cs="Times New Roman"/>
+          <w:color w:val="000000" w:themeColor="text1"/>
+          <w:sz w:val="21"/>
+          <w:szCs w:val="21"/>
+          <w:lang w:val="en-US"/>
+        </w:rPr>
+        <w:t xml:space="preserve"> </w:t>
       </w:r>
       <w:r>
         <w:rPr>
@@ -2927,17 +3729,17 @@
           <w:szCs w:val="21"/>
           <w:lang w:val="en-US"/>
         </w:rPr>
-        <w:t>int</w:t>
-      </w:r>
-      <w:r>
-        <w:rPr>
-          <w:rFonts w:ascii="Consolas" w:eastAsia="Times New Roman" w:hAnsi="Consolas" w:cs="Times New Roman"/>
-          <w:color w:val="000000" w:themeColor="text1"/>
-          <w:sz w:val="21"/>
-          <w:szCs w:val="21"/>
-          <w:lang w:val="en-US"/>
-        </w:rPr>
-        <w:t xml:space="preserve"> REFERENCES creature (id) NOT NULL,</w:t>
+        <w:t>varchar</w:t>
+      </w:r>
+      <w:r>
+        <w:rPr>
+          <w:rFonts w:ascii="Consolas" w:eastAsia="Times New Roman" w:hAnsi="Consolas" w:cs="Times New Roman"/>
+          <w:color w:val="000000" w:themeColor="text1"/>
+          <w:sz w:val="21"/>
+          <w:szCs w:val="21"/>
+          <w:lang w:val="en-US"/>
+        </w:rPr>
+        <w:t>(40) NOT NULL</w:t>
       </w:r>
     </w:p>
     <w:p>
@@ -2959,7 +3761,97 @@
           <w:szCs w:val="21"/>
           <w:lang w:val="en-US"/>
         </w:rPr>
-        <w:t xml:space="preserve">  skill_id </w:t>
+        <w:t>);</w:t>
+      </w:r>
+    </w:p>
+    <w:p>
+      <w:pPr>
+        <w:spacing w:after="240" w:line="285" w:lineRule="atLeast"/>
+        <w:rPr>
+          <w:rFonts w:ascii="Consolas" w:eastAsia="Times New Roman" w:hAnsi="Consolas" w:cs="Times New Roman"/>
+          <w:color w:val="000000" w:themeColor="text1"/>
+          <w:sz w:val="21"/>
+          <w:szCs w:val="21"/>
+          <w:lang w:val="en-US"/>
+        </w:rPr>
+      </w:pPr>
+    </w:p>
+    <w:p>
+      <w:pPr>
+        <w:spacing w:after="0" w:line="285" w:lineRule="atLeast"/>
+        <w:rPr>
+          <w:rFonts w:ascii="Consolas" w:eastAsia="Times New Roman" w:hAnsi="Consolas" w:cs="Times New Roman"/>
+          <w:color w:val="000000" w:themeColor="text1"/>
+          <w:sz w:val="21"/>
+          <w:szCs w:val="21"/>
+          <w:lang w:val="en-US"/>
+        </w:rPr>
+      </w:pPr>
+      <w:r>
+        <w:rPr>
+          <w:rFonts w:ascii="Consolas" w:eastAsia="Times New Roman" w:hAnsi="Consolas" w:cs="Times New Roman"/>
+          <w:color w:val="000000" w:themeColor="text1"/>
+          <w:sz w:val="21"/>
+          <w:szCs w:val="21"/>
+          <w:lang w:val="en-US"/>
+        </w:rPr>
+        <w:t xml:space="preserve">CREATE TABLE IF NOT EXISTS </w:t>
+      </w:r>
+      <w:proofErr w:type="gramStart"/>
+      <w:r>
+        <w:rPr>
+          <w:rFonts w:ascii="Consolas" w:eastAsia="Times New Roman" w:hAnsi="Consolas" w:cs="Times New Roman"/>
+          <w:color w:val="000000" w:themeColor="text1"/>
+          <w:sz w:val="21"/>
+          <w:szCs w:val="21"/>
+          <w:lang w:val="en-US"/>
+        </w:rPr>
+        <w:t>personality(</w:t>
+      </w:r>
+      <w:proofErr w:type="gramEnd"/>
+    </w:p>
+    <w:p>
+      <w:pPr>
+        <w:spacing w:after="0" w:line="285" w:lineRule="atLeast"/>
+        <w:rPr>
+          <w:rFonts w:ascii="Consolas" w:eastAsia="Times New Roman" w:hAnsi="Consolas" w:cs="Times New Roman"/>
+          <w:color w:val="000000" w:themeColor="text1"/>
+          <w:sz w:val="21"/>
+          <w:szCs w:val="21"/>
+          <w:lang w:val="en-US"/>
+        </w:rPr>
+      </w:pPr>
+      <w:r>
+        <w:rPr>
+          <w:rFonts w:ascii="Consolas" w:eastAsia="Times New Roman" w:hAnsi="Consolas" w:cs="Times New Roman"/>
+          <w:color w:val="000000" w:themeColor="text1"/>
+          <w:sz w:val="21"/>
+          <w:szCs w:val="21"/>
+          <w:lang w:val="en-US"/>
+        </w:rPr>
+        <w:t xml:space="preserve">  </w:t>
+      </w:r>
+      <w:proofErr w:type="gramStart"/>
+      <w:r>
+        <w:rPr>
+          <w:rFonts w:ascii="Consolas" w:eastAsia="Times New Roman" w:hAnsi="Consolas" w:cs="Times New Roman"/>
+          <w:color w:val="000000" w:themeColor="text1"/>
+          <w:sz w:val="21"/>
+          <w:szCs w:val="21"/>
+          <w:lang w:val="en-US"/>
+        </w:rPr>
+        <w:t>id</w:t>
+      </w:r>
+      <w:proofErr w:type="gramEnd"/>
+      <w:r>
+        <w:rPr>
+          <w:rFonts w:ascii="Consolas" w:eastAsia="Times New Roman" w:hAnsi="Consolas" w:cs="Times New Roman"/>
+          <w:color w:val="000000" w:themeColor="text1"/>
+          <w:sz w:val="21"/>
+          <w:szCs w:val="21"/>
+          <w:lang w:val="en-US"/>
+        </w:rPr>
+        <w:t xml:space="preserve"> </w:t>
       </w:r>
       <w:r>
         <w:rPr>
@@ -2971,17 +3863,17 @@
           <w:szCs w:val="21"/>
           <w:lang w:val="en-US"/>
         </w:rPr>
-        <w:t>int</w:t>
-      </w:r>
-      <w:r>
-        <w:rPr>
-          <w:rFonts w:ascii="Consolas" w:eastAsia="Times New Roman" w:hAnsi="Consolas" w:cs="Times New Roman"/>
-          <w:color w:val="000000" w:themeColor="text1"/>
-          <w:sz w:val="21"/>
-          <w:szCs w:val="21"/>
-          <w:lang w:val="en-US"/>
-        </w:rPr>
-        <w:t xml:space="preserve"> REFERENCES skill (id) NOT NULL</w:t>
+        <w:t>SERIAL</w:t>
+      </w:r>
+      <w:r>
+        <w:rPr>
+          <w:rFonts w:ascii="Consolas" w:eastAsia="Times New Roman" w:hAnsi="Consolas" w:cs="Times New Roman"/>
+          <w:color w:val="000000" w:themeColor="text1"/>
+          <w:sz w:val="21"/>
+          <w:szCs w:val="21"/>
+          <w:lang w:val="en-US"/>
+        </w:rPr>
+        <w:t xml:space="preserve"> PRIMARY KEY,</w:t>
       </w:r>
     </w:p>
     <w:p>
@@ -3003,63 +3895,29 @@
           <w:szCs w:val="21"/>
           <w:lang w:val="en-US"/>
         </w:rPr>
-        <w:t>);</w:t>
-      </w:r>
-    </w:p>
-    <w:p>
-      <w:pPr>
-        <w:spacing w:after="0" w:line="285" w:lineRule="atLeast"/>
-        <w:rPr>
-          <w:rFonts w:ascii="Consolas" w:eastAsia="Times New Roman" w:hAnsi="Consolas" w:cs="Times New Roman"/>
-          <w:color w:val="000000" w:themeColor="text1"/>
-          <w:sz w:val="21"/>
-          <w:szCs w:val="21"/>
-          <w:lang w:val="en-US"/>
-        </w:rPr>
-      </w:pPr>
-    </w:p>
-    <w:p>
-      <w:pPr>
-        <w:spacing w:after="0" w:line="285" w:lineRule="atLeast"/>
-        <w:rPr>
-          <w:rFonts w:ascii="Consolas" w:eastAsia="Times New Roman" w:hAnsi="Consolas" w:cs="Times New Roman"/>
-          <w:color w:val="000000" w:themeColor="text1"/>
-          <w:sz w:val="21"/>
-          <w:szCs w:val="21"/>
-          <w:lang w:val="en-US"/>
-        </w:rPr>
-      </w:pPr>
-      <w:r>
-        <w:rPr>
-          <w:rFonts w:ascii="Consolas" w:eastAsia="Times New Roman" w:hAnsi="Consolas" w:cs="Times New Roman"/>
-          <w:color w:val="000000" w:themeColor="text1"/>
-          <w:sz w:val="21"/>
-          <w:szCs w:val="21"/>
-          <w:lang w:val="en-US"/>
-        </w:rPr>
-        <w:t>CREATE TABLE personality (</w:t>
-      </w:r>
-    </w:p>
-    <w:p>
-      <w:pPr>
-        <w:spacing w:after="0" w:line="285" w:lineRule="atLeast"/>
-        <w:rPr>
-          <w:rFonts w:ascii="Consolas" w:eastAsia="Times New Roman" w:hAnsi="Consolas" w:cs="Times New Roman"/>
-          <w:color w:val="000000" w:themeColor="text1"/>
-          <w:sz w:val="21"/>
-          <w:szCs w:val="21"/>
-          <w:lang w:val="en-US"/>
-        </w:rPr>
-      </w:pPr>
-      <w:r>
-        <w:rPr>
-          <w:rFonts w:ascii="Consolas" w:eastAsia="Times New Roman" w:hAnsi="Consolas" w:cs="Times New Roman"/>
-          <w:color w:val="000000" w:themeColor="text1"/>
-          <w:sz w:val="21"/>
-          <w:szCs w:val="21"/>
-          <w:lang w:val="en-US"/>
-        </w:rPr>
-        <w:t xml:space="preserve">  id </w:t>
+        <w:t xml:space="preserve">  </w:t>
+      </w:r>
+      <w:proofErr w:type="gramStart"/>
+      <w:r>
+        <w:rPr>
+          <w:rFonts w:ascii="Consolas" w:eastAsia="Times New Roman" w:hAnsi="Consolas" w:cs="Times New Roman"/>
+          <w:color w:val="000000" w:themeColor="text1"/>
+          <w:sz w:val="21"/>
+          <w:szCs w:val="21"/>
+          <w:lang w:val="en-US"/>
+        </w:rPr>
+        <w:t>name</w:t>
+      </w:r>
+      <w:proofErr w:type="gramEnd"/>
+      <w:r>
+        <w:rPr>
+          <w:rFonts w:ascii="Consolas" w:eastAsia="Times New Roman" w:hAnsi="Consolas" w:cs="Times New Roman"/>
+          <w:color w:val="000000" w:themeColor="text1"/>
+          <w:sz w:val="21"/>
+          <w:szCs w:val="21"/>
+          <w:lang w:val="en-US"/>
+        </w:rPr>
+        <w:t xml:space="preserve"> </w:t>
       </w:r>
       <w:r>
         <w:rPr>
@@ -3071,17 +3929,17 @@
           <w:szCs w:val="21"/>
           <w:lang w:val="en-US"/>
         </w:rPr>
-        <w:t>SERIAL</w:t>
-      </w:r>
-      <w:r>
-        <w:rPr>
-          <w:rFonts w:ascii="Consolas" w:eastAsia="Times New Roman" w:hAnsi="Consolas" w:cs="Times New Roman"/>
-          <w:color w:val="000000" w:themeColor="text1"/>
-          <w:sz w:val="21"/>
-          <w:szCs w:val="21"/>
-          <w:lang w:val="en-US"/>
-        </w:rPr>
-        <w:t xml:space="preserve"> PRIMARY KEY,</w:t>
+        <w:t>varchar</w:t>
+      </w:r>
+      <w:r>
+        <w:rPr>
+          <w:rFonts w:ascii="Consolas" w:eastAsia="Times New Roman" w:hAnsi="Consolas" w:cs="Times New Roman"/>
+          <w:color w:val="000000" w:themeColor="text1"/>
+          <w:sz w:val="21"/>
+          <w:szCs w:val="21"/>
+          <w:lang w:val="en-US"/>
+        </w:rPr>
+        <w:t>(40) NOT NULL,</w:t>
       </w:r>
     </w:p>
     <w:p>
@@ -3103,7 +3961,29 @@
           <w:szCs w:val="21"/>
           <w:lang w:val="en-US"/>
         </w:rPr>
-        <w:t xml:space="preserve">  name </w:t>
+        <w:t xml:space="preserve">  </w:t>
+      </w:r>
+      <w:proofErr w:type="gramStart"/>
+      <w:r>
+        <w:rPr>
+          <w:rFonts w:ascii="Consolas" w:eastAsia="Times New Roman" w:hAnsi="Consolas" w:cs="Times New Roman"/>
+          <w:color w:val="000000" w:themeColor="text1"/>
+          <w:sz w:val="21"/>
+          <w:szCs w:val="21"/>
+          <w:lang w:val="en-US"/>
+        </w:rPr>
+        <w:t>description</w:t>
+      </w:r>
+      <w:proofErr w:type="gramEnd"/>
+      <w:r>
+        <w:rPr>
+          <w:rFonts w:ascii="Consolas" w:eastAsia="Times New Roman" w:hAnsi="Consolas" w:cs="Times New Roman"/>
+          <w:color w:val="000000" w:themeColor="text1"/>
+          <w:sz w:val="21"/>
+          <w:szCs w:val="21"/>
+          <w:lang w:val="en-US"/>
+        </w:rPr>
+        <w:t xml:space="preserve"> </w:t>
       </w:r>
       <w:r>
         <w:rPr>
@@ -3115,17 +3995,17 @@
           <w:szCs w:val="21"/>
           <w:lang w:val="en-US"/>
         </w:rPr>
-        <w:t>varchar</w:t>
-      </w:r>
-      <w:r>
-        <w:rPr>
-          <w:rFonts w:ascii="Consolas" w:eastAsia="Times New Roman" w:hAnsi="Consolas" w:cs="Times New Roman"/>
-          <w:color w:val="000000" w:themeColor="text1"/>
-          <w:sz w:val="21"/>
-          <w:szCs w:val="21"/>
-          <w:lang w:val="en-US"/>
-        </w:rPr>
-        <w:t>(40) NOT NULL,</w:t>
+        <w:t>text</w:t>
+      </w:r>
+      <w:r>
+        <w:rPr>
+          <w:rFonts w:ascii="Consolas" w:eastAsia="Times New Roman" w:hAnsi="Consolas" w:cs="Times New Roman"/>
+          <w:color w:val="000000" w:themeColor="text1"/>
+          <w:sz w:val="21"/>
+          <w:szCs w:val="21"/>
+          <w:lang w:val="en-US"/>
+        </w:rPr>
+        <w:t xml:space="preserve"> NOT NULL</w:t>
       </w:r>
     </w:p>
     <w:p>
@@ -3147,7 +4027,97 @@
           <w:szCs w:val="21"/>
           <w:lang w:val="en-US"/>
         </w:rPr>
-        <w:t xml:space="preserve">  description </w:t>
+        <w:t>);</w:t>
+      </w:r>
+    </w:p>
+    <w:p>
+      <w:pPr>
+        <w:spacing w:after="0" w:line="285" w:lineRule="atLeast"/>
+        <w:rPr>
+          <w:rFonts w:ascii="Consolas" w:eastAsia="Times New Roman" w:hAnsi="Consolas" w:cs="Times New Roman"/>
+          <w:color w:val="000000" w:themeColor="text1"/>
+          <w:sz w:val="21"/>
+          <w:szCs w:val="21"/>
+          <w:lang w:val="en-US"/>
+        </w:rPr>
+      </w:pPr>
+    </w:p>
+    <w:p>
+      <w:pPr>
+        <w:spacing w:after="0" w:line="285" w:lineRule="atLeast"/>
+        <w:rPr>
+          <w:rFonts w:ascii="Consolas" w:eastAsia="Times New Roman" w:hAnsi="Consolas" w:cs="Times New Roman"/>
+          <w:color w:val="000000" w:themeColor="text1"/>
+          <w:sz w:val="21"/>
+          <w:szCs w:val="21"/>
+          <w:lang w:val="en-US"/>
+        </w:rPr>
+      </w:pPr>
+      <w:r>
+        <w:rPr>
+          <w:rFonts w:ascii="Consolas" w:eastAsia="Times New Roman" w:hAnsi="Consolas" w:cs="Times New Roman"/>
+          <w:color w:val="000000" w:themeColor="text1"/>
+          <w:sz w:val="21"/>
+          <w:szCs w:val="21"/>
+          <w:lang w:val="en-US"/>
+        </w:rPr>
+        <w:t xml:space="preserve">CREATE TABLE IF NOT EXISTS </w:t>
+      </w:r>
+      <w:proofErr w:type="gramStart"/>
+      <w:r>
+        <w:rPr>
+          <w:rFonts w:ascii="Consolas" w:eastAsia="Times New Roman" w:hAnsi="Consolas" w:cs="Times New Roman"/>
+          <w:color w:val="000000" w:themeColor="text1"/>
+          <w:sz w:val="21"/>
+          <w:szCs w:val="21"/>
+          <w:lang w:val="en-US"/>
+        </w:rPr>
+        <w:t>creature(</w:t>
+      </w:r>
+      <w:proofErr w:type="gramEnd"/>
+    </w:p>
+    <w:p>
+      <w:pPr>
+        <w:spacing w:after="0" w:line="285" w:lineRule="atLeast"/>
+        <w:rPr>
+          <w:rFonts w:ascii="Consolas" w:eastAsia="Times New Roman" w:hAnsi="Consolas" w:cs="Times New Roman"/>
+          <w:color w:val="000000" w:themeColor="text1"/>
+          <w:sz w:val="21"/>
+          <w:szCs w:val="21"/>
+          <w:lang w:val="en-US"/>
+        </w:rPr>
+      </w:pPr>
+      <w:r>
+        <w:rPr>
+          <w:rFonts w:ascii="Consolas" w:eastAsia="Times New Roman" w:hAnsi="Consolas" w:cs="Times New Roman"/>
+          <w:color w:val="000000" w:themeColor="text1"/>
+          <w:sz w:val="21"/>
+          <w:szCs w:val="21"/>
+          <w:lang w:val="en-US"/>
+        </w:rPr>
+        <w:t xml:space="preserve">  </w:t>
+      </w:r>
+      <w:proofErr w:type="gramStart"/>
+      <w:r>
+        <w:rPr>
+          <w:rFonts w:ascii="Consolas" w:eastAsia="Times New Roman" w:hAnsi="Consolas" w:cs="Times New Roman"/>
+          <w:color w:val="000000" w:themeColor="text1"/>
+          <w:sz w:val="21"/>
+          <w:szCs w:val="21"/>
+          <w:lang w:val="en-US"/>
+        </w:rPr>
+        <w:t>id</w:t>
+      </w:r>
+      <w:proofErr w:type="gramEnd"/>
+      <w:r>
+        <w:rPr>
+          <w:rFonts w:ascii="Consolas" w:eastAsia="Times New Roman" w:hAnsi="Consolas" w:cs="Times New Roman"/>
+          <w:color w:val="000000" w:themeColor="text1"/>
+          <w:sz w:val="21"/>
+          <w:szCs w:val="21"/>
+          <w:lang w:val="en-US"/>
+        </w:rPr>
+        <w:t xml:space="preserve"> </w:t>
       </w:r>
       <w:r>
         <w:rPr>
@@ -3159,7 +4129,61 @@
           <w:szCs w:val="21"/>
           <w:lang w:val="en-US"/>
         </w:rPr>
-        <w:t>text</w:t>
+        <w:t>SERIAL</w:t>
+      </w:r>
+      <w:r>
+        <w:rPr>
+          <w:rFonts w:ascii="Consolas" w:eastAsia="Times New Roman" w:hAnsi="Consolas" w:cs="Times New Roman"/>
+          <w:color w:val="000000" w:themeColor="text1"/>
+          <w:sz w:val="21"/>
+          <w:szCs w:val="21"/>
+          <w:lang w:val="en-US"/>
+        </w:rPr>
+        <w:t xml:space="preserve"> PRIMARY KEY,</w:t>
+      </w:r>
+    </w:p>
+    <w:p>
+      <w:pPr>
+        <w:spacing w:after="0" w:line="285" w:lineRule="atLeast"/>
+        <w:rPr>
+          <w:rFonts w:ascii="Consolas" w:eastAsia="Times New Roman" w:hAnsi="Consolas" w:cs="Times New Roman"/>
+          <w:color w:val="000000" w:themeColor="text1"/>
+          <w:sz w:val="21"/>
+          <w:szCs w:val="21"/>
+          <w:lang w:val="en-US"/>
+        </w:rPr>
+      </w:pPr>
+      <w:r>
+        <w:rPr>
+          <w:rFonts w:ascii="Consolas" w:eastAsia="Times New Roman" w:hAnsi="Consolas" w:cs="Times New Roman"/>
+          <w:color w:val="000000" w:themeColor="text1"/>
+          <w:sz w:val="21"/>
+          <w:szCs w:val="21"/>
+          <w:lang w:val="en-US"/>
+        </w:rPr>
+        <w:t xml:space="preserve">  </w:t>
+      </w:r>
+      <w:proofErr w:type="gramStart"/>
+      <w:r>
+        <w:rPr>
+          <w:rFonts w:ascii="Consolas" w:eastAsia="Times New Roman" w:hAnsi="Consolas" w:cs="Times New Roman"/>
+          <w:color w:val="000000" w:themeColor="text1"/>
+          <w:sz w:val="21"/>
+          <w:szCs w:val="21"/>
+          <w:lang w:val="en-US"/>
+        </w:rPr>
+        <w:t>name</w:t>
+      </w:r>
+      <w:proofErr w:type="gramEnd"/>
+      <w:r>
+        <w:rPr>
+          <w:rFonts w:ascii="Consolas" w:eastAsia="Times New Roman" w:hAnsi="Consolas" w:cs="Times New Roman"/>
+          <w:color w:val="000000" w:themeColor="text1"/>
+          <w:sz w:val="21"/>
+          <w:szCs w:val="21"/>
+          <w:lang w:val="en-US"/>
+        </w:rPr>
+        <w:t xml:space="preserve"> </w:t>
       </w:r>
       <w:r>
         <w:rPr>
@@ -3171,94 +4195,65 @@
           <w:szCs w:val="21"/>
           <w:lang w:val="en-US"/>
         </w:rPr>
+        <w:t>varchar</w:t>
+      </w:r>
+      <w:r>
+        <w:rPr>
+          <w:rFonts w:ascii="Consolas" w:eastAsia="Times New Roman" w:hAnsi="Consolas" w:cs="Times New Roman"/>
+          <w:color w:val="000000" w:themeColor="text1"/>
+          <w:sz w:val="21"/>
+          <w:szCs w:val="21"/>
+          <w:lang w:val="en-US"/>
+        </w:rPr>
+        <w:t>(40) NOT NULL,</w:t>
+      </w:r>
+    </w:p>
+    <w:p>
+      <w:pPr>
+        <w:spacing w:after="0" w:line="285" w:lineRule="atLeast"/>
+        <w:rPr>
+          <w:rFonts w:ascii="Consolas" w:eastAsia="Times New Roman" w:hAnsi="Consolas" w:cs="Times New Roman"/>
+          <w:color w:val="000000" w:themeColor="text1"/>
+          <w:sz w:val="21"/>
+          <w:szCs w:val="21"/>
+          <w:lang w:val="en-US"/>
+        </w:rPr>
+      </w:pPr>
+      <w:r>
+        <w:rPr>
+          <w:rFonts w:ascii="Consolas" w:eastAsia="Times New Roman" w:hAnsi="Consolas" w:cs="Times New Roman"/>
+          <w:color w:val="000000" w:themeColor="text1"/>
+          <w:sz w:val="21"/>
+          <w:szCs w:val="21"/>
+          <w:lang w:val="en-US"/>
+        </w:rPr>
+        <w:t xml:space="preserve">  </w:t>
+      </w:r>
+      <w:proofErr w:type="spellStart"/>
+      <w:proofErr w:type="gramStart"/>
+      <w:r>
+        <w:rPr>
+          <w:rFonts w:ascii="Consolas" w:eastAsia="Times New Roman" w:hAnsi="Consolas" w:cs="Times New Roman"/>
+          <w:color w:val="000000" w:themeColor="text1"/>
+          <w:sz w:val="21"/>
+          <w:szCs w:val="21"/>
+          <w:lang w:val="en-US"/>
+        </w:rPr>
+        <w:t>is_human</w:t>
+      </w:r>
+      <w:proofErr w:type="spellEnd"/>
+      <w:proofErr w:type="gramEnd"/>
+      <w:r>
+        <w:rPr>
+          <w:rFonts w:ascii="Consolas" w:eastAsia="Times New Roman" w:hAnsi="Consolas" w:cs="Times New Roman"/>
+          <w:color w:val="000000" w:themeColor="text1"/>
+          <w:sz w:val="21"/>
+          <w:szCs w:val="21"/>
+          <w:lang w:val="en-US"/>
+        </w:rPr>
         <w:t xml:space="preserve"> </w:t>
       </w:r>
-      <w:r>
-        <w:rPr>
-          <w:rFonts w:ascii="Consolas" w:eastAsia="Times New Roman" w:hAnsi="Consolas" w:cs="Times New Roman"/>
-          <w:iCs/>
-          <w:color w:val="000000" w:themeColor="text1"/>
-          <w:sz w:val="21"/>
-          <w:szCs w:val="21"/>
-          <w:lang w:val="en-US"/>
-        </w:rPr>
-        <w:t>NOT NULL</w:t>
-      </w:r>
-    </w:p>
-    <w:p>
-      <w:pPr>
-        <w:spacing w:after="0" w:line="285" w:lineRule="atLeast"/>
-        <w:rPr>
-          <w:rFonts w:ascii="Consolas" w:eastAsia="Times New Roman" w:hAnsi="Consolas" w:cs="Times New Roman"/>
-          <w:color w:val="000000" w:themeColor="text1"/>
-          <w:sz w:val="21"/>
-          <w:szCs w:val="21"/>
-        </w:rPr>
-      </w:pPr>
-      <w:r>
-        <w:rPr>
-          <w:rFonts w:ascii="Consolas" w:eastAsia="Times New Roman" w:hAnsi="Consolas" w:cs="Times New Roman"/>
-          <w:color w:val="000000" w:themeColor="text1"/>
-          <w:sz w:val="21"/>
-          <w:szCs w:val="21"/>
-        </w:rPr>
-        <w:t>);</w:t>
-      </w:r>
-    </w:p>
-    <w:p>
-      <w:pPr>
-        <w:spacing w:after="0" w:line="285" w:lineRule="atLeast"/>
-        <w:rPr>
-          <w:rFonts w:ascii="Consolas" w:eastAsia="Times New Roman" w:hAnsi="Consolas" w:cs="Times New Roman"/>
-          <w:color w:val="000000" w:themeColor="text1"/>
-          <w:sz w:val="21"/>
-          <w:szCs w:val="21"/>
-        </w:rPr>
-      </w:pPr>
-    </w:p>
-    <w:p>
-      <w:pPr>
-        <w:spacing w:after="0" w:line="285" w:lineRule="atLeast"/>
-        <w:rPr>
-          <w:rFonts w:ascii="Consolas" w:eastAsia="Times New Roman" w:hAnsi="Consolas" w:cs="Times New Roman"/>
-          <w:color w:val="000000" w:themeColor="text1"/>
-          <w:sz w:val="21"/>
-          <w:szCs w:val="21"/>
-          <w:lang w:val="en-US"/>
-        </w:rPr>
-      </w:pPr>
-      <w:r>
-        <w:rPr>
-          <w:rFonts w:ascii="Consolas" w:eastAsia="Times New Roman" w:hAnsi="Consolas" w:cs="Times New Roman"/>
-          <w:color w:val="000000" w:themeColor="text1"/>
-          <w:sz w:val="21"/>
-          <w:szCs w:val="21"/>
-          <w:lang w:val="en-US"/>
-        </w:rPr>
-        <w:t>CREATE TABLE creature (</w:t>
-      </w:r>
-    </w:p>
-    <w:p>
-      <w:pPr>
-        <w:spacing w:after="0" w:line="285" w:lineRule="atLeast"/>
-        <w:rPr>
-          <w:rFonts w:ascii="Consolas" w:eastAsia="Times New Roman" w:hAnsi="Consolas" w:cs="Times New Roman"/>
-          <w:color w:val="000000" w:themeColor="text1"/>
-          <w:sz w:val="21"/>
-          <w:szCs w:val="21"/>
-          <w:lang w:val="en-US"/>
-        </w:rPr>
-      </w:pPr>
-      <w:r>
-        <w:rPr>
-          <w:rFonts w:ascii="Consolas" w:eastAsia="Times New Roman" w:hAnsi="Consolas" w:cs="Times New Roman"/>
-          <w:color w:val="000000" w:themeColor="text1"/>
-          <w:sz w:val="21"/>
-          <w:szCs w:val="21"/>
-          <w:lang w:val="en-US"/>
-        </w:rPr>
-        <w:t xml:space="preserve">  id </w:t>
-      </w:r>
+      <w:proofErr w:type="spellStart"/>
       <w:r>
         <w:rPr>
           <w:rFonts w:ascii="Consolas" w:eastAsia="Times New Roman" w:hAnsi="Consolas" w:cs="Times New Roman"/>
@@ -3269,17 +4264,18 @@
           <w:szCs w:val="21"/>
           <w:lang w:val="en-US"/>
         </w:rPr>
-        <w:t>SERIAL</w:t>
-      </w:r>
-      <w:r>
-        <w:rPr>
-          <w:rFonts w:ascii="Consolas" w:eastAsia="Times New Roman" w:hAnsi="Consolas" w:cs="Times New Roman"/>
-          <w:color w:val="000000" w:themeColor="text1"/>
-          <w:sz w:val="21"/>
-          <w:szCs w:val="21"/>
-          <w:lang w:val="en-US"/>
-        </w:rPr>
-        <w:t xml:space="preserve"> PRIMARY KEY,</w:t>
+        <w:t>boolean</w:t>
+      </w:r>
+      <w:proofErr w:type="spellEnd"/>
+      <w:r>
+        <w:rPr>
+          <w:rFonts w:ascii="Consolas" w:eastAsia="Times New Roman" w:hAnsi="Consolas" w:cs="Times New Roman"/>
+          <w:color w:val="000000" w:themeColor="text1"/>
+          <w:sz w:val="21"/>
+          <w:szCs w:val="21"/>
+          <w:lang w:val="en-US"/>
+        </w:rPr>
+        <w:t xml:space="preserve"> NOT NULL,</w:t>
       </w:r>
     </w:p>
     <w:p>
@@ -3301,8 +4297,100 @@
           <w:szCs w:val="21"/>
           <w:lang w:val="en-US"/>
         </w:rPr>
-        <w:t xml:space="preserve">  name </w:t>
-      </w:r>
+        <w:lastRenderedPageBreak/>
+        <w:t xml:space="preserve">  </w:t>
+      </w:r>
+      <w:proofErr w:type="spellStart"/>
+      <w:r>
+        <w:rPr>
+          <w:rFonts w:ascii="Consolas" w:eastAsia="Times New Roman" w:hAnsi="Consolas" w:cs="Times New Roman"/>
+          <w:color w:val="000000" w:themeColor="text1"/>
+          <w:sz w:val="21"/>
+          <w:szCs w:val="21"/>
+          <w:lang w:val="en-US"/>
+        </w:rPr>
+        <w:t>ki_grade</w:t>
+      </w:r>
+      <w:proofErr w:type="spellEnd"/>
+      <w:r>
+        <w:rPr>
+          <w:rFonts w:ascii="Consolas" w:eastAsia="Times New Roman" w:hAnsi="Consolas" w:cs="Times New Roman"/>
+          <w:color w:val="000000" w:themeColor="text1"/>
+          <w:sz w:val="21"/>
+          <w:szCs w:val="21"/>
+          <w:lang w:val="en-US"/>
+        </w:rPr>
+        <w:t xml:space="preserve"> </w:t>
+      </w:r>
+      <w:proofErr w:type="spellStart"/>
+      <w:r>
+        <w:rPr>
+          <w:rFonts w:ascii="Consolas" w:eastAsia="Times New Roman" w:hAnsi="Consolas" w:cs="Times New Roman"/>
+          <w:color w:val="000000" w:themeColor="text1"/>
+          <w:sz w:val="21"/>
+          <w:szCs w:val="21"/>
+          <w:lang w:val="en-US"/>
+        </w:rPr>
+        <w:t>ki_value</w:t>
+      </w:r>
+      <w:proofErr w:type="spellEnd"/>
+      <w:r>
+        <w:rPr>
+          <w:rFonts w:ascii="Consolas" w:eastAsia="Times New Roman" w:hAnsi="Consolas" w:cs="Times New Roman"/>
+          <w:color w:val="000000" w:themeColor="text1"/>
+          <w:sz w:val="21"/>
+          <w:szCs w:val="21"/>
+          <w:lang w:val="en-US"/>
+        </w:rPr>
+        <w:t xml:space="preserve"> NOT NULL,</w:t>
+      </w:r>
+    </w:p>
+    <w:p>
+      <w:pPr>
+        <w:spacing w:after="0" w:line="285" w:lineRule="atLeast"/>
+        <w:rPr>
+          <w:rFonts w:ascii="Consolas" w:eastAsia="Times New Roman" w:hAnsi="Consolas" w:cs="Times New Roman"/>
+          <w:color w:val="000000" w:themeColor="text1"/>
+          <w:sz w:val="21"/>
+          <w:szCs w:val="21"/>
+          <w:lang w:val="en-US"/>
+        </w:rPr>
+      </w:pPr>
+      <w:r>
+        <w:rPr>
+          <w:rFonts w:ascii="Consolas" w:eastAsia="Times New Roman" w:hAnsi="Consolas" w:cs="Times New Roman"/>
+          <w:color w:val="000000" w:themeColor="text1"/>
+          <w:sz w:val="21"/>
+          <w:szCs w:val="21"/>
+          <w:lang w:val="en-US"/>
+        </w:rPr>
+        <w:t xml:space="preserve">  </w:t>
+      </w:r>
+      <w:proofErr w:type="spellStart"/>
+      <w:proofErr w:type="gramStart"/>
+      <w:r>
+        <w:rPr>
+          <w:rFonts w:ascii="Consolas" w:eastAsia="Times New Roman" w:hAnsi="Consolas" w:cs="Times New Roman"/>
+          <w:color w:val="000000" w:themeColor="text1"/>
+          <w:sz w:val="21"/>
+          <w:szCs w:val="21"/>
+          <w:lang w:val="en-US"/>
+        </w:rPr>
+        <w:t>personality_id</w:t>
+      </w:r>
+      <w:proofErr w:type="spellEnd"/>
+      <w:proofErr w:type="gramEnd"/>
+      <w:r>
+        <w:rPr>
+          <w:rFonts w:ascii="Consolas" w:eastAsia="Times New Roman" w:hAnsi="Consolas" w:cs="Times New Roman"/>
+          <w:color w:val="000000" w:themeColor="text1"/>
+          <w:sz w:val="21"/>
+          <w:szCs w:val="21"/>
+          <w:lang w:val="en-US"/>
+        </w:rPr>
+        <w:t xml:space="preserve"> </w:t>
+      </w:r>
+      <w:proofErr w:type="spellStart"/>
       <w:r>
         <w:rPr>
           <w:rFonts w:ascii="Consolas" w:eastAsia="Times New Roman" w:hAnsi="Consolas" w:cs="Times New Roman"/>
@@ -3313,17 +4401,18 @@
           <w:szCs w:val="21"/>
           <w:lang w:val="en-US"/>
         </w:rPr>
-        <w:t>varchar</w:t>
-      </w:r>
-      <w:r>
-        <w:rPr>
-          <w:rFonts w:ascii="Consolas" w:eastAsia="Times New Roman" w:hAnsi="Consolas" w:cs="Times New Roman"/>
-          <w:color w:val="000000" w:themeColor="text1"/>
-          <w:sz w:val="21"/>
-          <w:szCs w:val="21"/>
-          <w:lang w:val="en-US"/>
-        </w:rPr>
-        <w:t>(40) NOT NULL,</w:t>
+        <w:t>int</w:t>
+      </w:r>
+      <w:proofErr w:type="spellEnd"/>
+      <w:r>
+        <w:rPr>
+          <w:rFonts w:ascii="Consolas" w:eastAsia="Times New Roman" w:hAnsi="Consolas" w:cs="Times New Roman"/>
+          <w:color w:val="000000" w:themeColor="text1"/>
+          <w:sz w:val="21"/>
+          <w:szCs w:val="21"/>
+          <w:lang w:val="en-US"/>
+        </w:rPr>
+        <w:t xml:space="preserve"> REFERENCES personality (id) NULL,</w:t>
       </w:r>
     </w:p>
     <w:p>
@@ -3345,8 +4434,33 @@
           <w:szCs w:val="21"/>
           <w:lang w:val="en-US"/>
         </w:rPr>
-        <w:t xml:space="preserve">  is_human </w:t>
-      </w:r>
+        <w:t xml:space="preserve">  </w:t>
+      </w:r>
+      <w:proofErr w:type="spellStart"/>
+      <w:proofErr w:type="gramStart"/>
+      <w:r>
+        <w:rPr>
+          <w:rFonts w:ascii="Consolas" w:eastAsia="Times New Roman" w:hAnsi="Consolas" w:cs="Times New Roman"/>
+          <w:color w:val="000000" w:themeColor="text1"/>
+          <w:sz w:val="21"/>
+          <w:szCs w:val="21"/>
+          <w:lang w:val="en-US"/>
+        </w:rPr>
+        <w:t>profession_id</w:t>
+      </w:r>
+      <w:proofErr w:type="spellEnd"/>
+      <w:proofErr w:type="gramEnd"/>
+      <w:r>
+        <w:rPr>
+          <w:rFonts w:ascii="Consolas" w:eastAsia="Times New Roman" w:hAnsi="Consolas" w:cs="Times New Roman"/>
+          <w:color w:val="000000" w:themeColor="text1"/>
+          <w:sz w:val="21"/>
+          <w:szCs w:val="21"/>
+          <w:lang w:val="en-US"/>
+        </w:rPr>
+        <w:t xml:space="preserve"> </w:t>
+      </w:r>
+      <w:proofErr w:type="spellStart"/>
       <w:r>
         <w:rPr>
           <w:rFonts w:ascii="Consolas" w:eastAsia="Times New Roman" w:hAnsi="Consolas" w:cs="Times New Roman"/>
@@ -3357,17 +4471,18 @@
           <w:szCs w:val="21"/>
           <w:lang w:val="en-US"/>
         </w:rPr>
-        <w:t>boolean</w:t>
-      </w:r>
-      <w:r>
-        <w:rPr>
-          <w:rFonts w:ascii="Consolas" w:eastAsia="Times New Roman" w:hAnsi="Consolas" w:cs="Times New Roman"/>
-          <w:color w:val="000000" w:themeColor="text1"/>
-          <w:sz w:val="21"/>
-          <w:szCs w:val="21"/>
-          <w:lang w:val="en-US"/>
-        </w:rPr>
-        <w:t xml:space="preserve"> NOT NULL,</w:t>
+        <w:t>int</w:t>
+      </w:r>
+      <w:proofErr w:type="spellEnd"/>
+      <w:r>
+        <w:rPr>
+          <w:rFonts w:ascii="Consolas" w:eastAsia="Times New Roman" w:hAnsi="Consolas" w:cs="Times New Roman"/>
+          <w:color w:val="000000" w:themeColor="text1"/>
+          <w:sz w:val="21"/>
+          <w:szCs w:val="21"/>
+          <w:lang w:val="en-US"/>
+        </w:rPr>
+        <w:t xml:space="preserve"> REFERENCES profession (id) NULL</w:t>
       </w:r>
     </w:p>
     <w:p>
@@ -3389,7 +4504,119 @@
           <w:szCs w:val="21"/>
           <w:lang w:val="en-US"/>
         </w:rPr>
-        <w:t xml:space="preserve">  ki_grade </w:t>
+        <w:t>);</w:t>
+      </w:r>
+    </w:p>
+    <w:p>
+      <w:pPr>
+        <w:spacing w:after="0" w:line="285" w:lineRule="atLeast"/>
+        <w:rPr>
+          <w:rFonts w:ascii="Consolas" w:eastAsia="Times New Roman" w:hAnsi="Consolas" w:cs="Times New Roman"/>
+          <w:color w:val="000000" w:themeColor="text1"/>
+          <w:sz w:val="21"/>
+          <w:szCs w:val="21"/>
+          <w:lang w:val="en-US"/>
+        </w:rPr>
+      </w:pPr>
+    </w:p>
+    <w:p>
+      <w:pPr>
+        <w:spacing w:after="0" w:line="285" w:lineRule="atLeast"/>
+        <w:rPr>
+          <w:rFonts w:ascii="Consolas" w:eastAsia="Times New Roman" w:hAnsi="Consolas" w:cs="Times New Roman"/>
+          <w:color w:val="000000" w:themeColor="text1"/>
+          <w:sz w:val="21"/>
+          <w:szCs w:val="21"/>
+          <w:lang w:val="en-US"/>
+        </w:rPr>
+      </w:pPr>
+      <w:r>
+        <w:rPr>
+          <w:rFonts w:ascii="Consolas" w:eastAsia="Times New Roman" w:hAnsi="Consolas" w:cs="Times New Roman"/>
+          <w:color w:val="000000" w:themeColor="text1"/>
+          <w:sz w:val="21"/>
+          <w:szCs w:val="21"/>
+          <w:lang w:val="en-US"/>
+        </w:rPr>
+        <w:t xml:space="preserve">Create table IF NOT EXISTS </w:t>
+      </w:r>
+      <w:proofErr w:type="spellStart"/>
+      <w:r>
+        <w:rPr>
+          <w:rFonts w:ascii="Consolas" w:eastAsia="Times New Roman" w:hAnsi="Consolas" w:cs="Times New Roman"/>
+          <w:color w:val="000000" w:themeColor="text1"/>
+          <w:sz w:val="21"/>
+          <w:szCs w:val="21"/>
+          <w:lang w:val="en-US"/>
+        </w:rPr>
+        <w:t>creature_</w:t>
+      </w:r>
+      <w:proofErr w:type="gramStart"/>
+      <w:r>
+        <w:rPr>
+          <w:rFonts w:ascii="Consolas" w:eastAsia="Times New Roman" w:hAnsi="Consolas" w:cs="Times New Roman"/>
+          <w:color w:val="000000" w:themeColor="text1"/>
+          <w:sz w:val="21"/>
+          <w:szCs w:val="21"/>
+          <w:lang w:val="en-US"/>
+        </w:rPr>
+        <w:t>skill</w:t>
+      </w:r>
+      <w:proofErr w:type="spellEnd"/>
+      <w:r>
+        <w:rPr>
+          <w:rFonts w:ascii="Consolas" w:eastAsia="Times New Roman" w:hAnsi="Consolas" w:cs="Times New Roman"/>
+          <w:color w:val="000000" w:themeColor="text1"/>
+          <w:sz w:val="21"/>
+          <w:szCs w:val="21"/>
+          <w:lang w:val="en-US"/>
+        </w:rPr>
+        <w:t>(</w:t>
+      </w:r>
+      <w:proofErr w:type="gramEnd"/>
+    </w:p>
+    <w:p>
+      <w:pPr>
+        <w:spacing w:after="0" w:line="285" w:lineRule="atLeast"/>
+        <w:rPr>
+          <w:rFonts w:ascii="Consolas" w:eastAsia="Times New Roman" w:hAnsi="Consolas" w:cs="Times New Roman"/>
+          <w:color w:val="000000" w:themeColor="text1"/>
+          <w:sz w:val="21"/>
+          <w:szCs w:val="21"/>
+          <w:lang w:val="en-US"/>
+        </w:rPr>
+      </w:pPr>
+      <w:r>
+        <w:rPr>
+          <w:rFonts w:ascii="Consolas" w:eastAsia="Times New Roman" w:hAnsi="Consolas" w:cs="Times New Roman"/>
+          <w:color w:val="000000" w:themeColor="text1"/>
+          <w:sz w:val="21"/>
+          <w:szCs w:val="21"/>
+          <w:lang w:val="en-US"/>
+        </w:rPr>
+        <w:t xml:space="preserve">  </w:t>
+      </w:r>
+      <w:proofErr w:type="gramStart"/>
+      <w:r>
+        <w:rPr>
+          <w:rFonts w:ascii="Consolas" w:eastAsia="Times New Roman" w:hAnsi="Consolas" w:cs="Times New Roman"/>
+          <w:color w:val="000000" w:themeColor="text1"/>
+          <w:sz w:val="21"/>
+          <w:szCs w:val="21"/>
+          <w:lang w:val="en-US"/>
+        </w:rPr>
+        <w:t>id</w:t>
+      </w:r>
+      <w:proofErr w:type="gramEnd"/>
+      <w:r>
+        <w:rPr>
+          <w:rFonts w:ascii="Consolas" w:eastAsia="Times New Roman" w:hAnsi="Consolas" w:cs="Times New Roman"/>
+          <w:color w:val="000000" w:themeColor="text1"/>
+          <w:sz w:val="21"/>
+          <w:szCs w:val="21"/>
+          <w:lang w:val="en-US"/>
+        </w:rPr>
+        <w:t xml:space="preserve"> </w:t>
       </w:r>
       <w:r>
         <w:rPr>
@@ -3401,17 +4628,17 @@
           <w:szCs w:val="21"/>
           <w:lang w:val="en-US"/>
         </w:rPr>
-        <w:t>int</w:t>
-      </w:r>
-      <w:r>
-        <w:rPr>
-          <w:rFonts w:ascii="Consolas" w:eastAsia="Times New Roman" w:hAnsi="Consolas" w:cs="Times New Roman"/>
-          <w:color w:val="000000" w:themeColor="text1"/>
-          <w:sz w:val="21"/>
-          <w:szCs w:val="21"/>
-          <w:lang w:val="en-US"/>
-        </w:rPr>
-        <w:t xml:space="preserve"> NOT NULL,</w:t>
+        <w:t>SERIAL</w:t>
+      </w:r>
+      <w:r>
+        <w:rPr>
+          <w:rFonts w:ascii="Consolas" w:eastAsia="Times New Roman" w:hAnsi="Consolas" w:cs="Times New Roman"/>
+          <w:color w:val="000000" w:themeColor="text1"/>
+          <w:sz w:val="21"/>
+          <w:szCs w:val="21"/>
+          <w:lang w:val="en-US"/>
+        </w:rPr>
+        <w:t xml:space="preserve"> PRIMARY KEY,</w:t>
       </w:r>
     </w:p>
     <w:p>
@@ -3433,8 +4660,33 @@
           <w:szCs w:val="21"/>
           <w:lang w:val="en-US"/>
         </w:rPr>
-        <w:t xml:space="preserve">  personality_id </w:t>
-      </w:r>
+        <w:t xml:space="preserve">  </w:t>
+      </w:r>
+      <w:proofErr w:type="spellStart"/>
+      <w:proofErr w:type="gramStart"/>
+      <w:r>
+        <w:rPr>
+          <w:rFonts w:ascii="Consolas" w:eastAsia="Times New Roman" w:hAnsi="Consolas" w:cs="Times New Roman"/>
+          <w:color w:val="000000" w:themeColor="text1"/>
+          <w:sz w:val="21"/>
+          <w:szCs w:val="21"/>
+          <w:lang w:val="en-US"/>
+        </w:rPr>
+        <w:t>creature_id</w:t>
+      </w:r>
+      <w:proofErr w:type="spellEnd"/>
+      <w:proofErr w:type="gramEnd"/>
+      <w:r>
+        <w:rPr>
+          <w:rFonts w:ascii="Consolas" w:eastAsia="Times New Roman" w:hAnsi="Consolas" w:cs="Times New Roman"/>
+          <w:color w:val="000000" w:themeColor="text1"/>
+          <w:sz w:val="21"/>
+          <w:szCs w:val="21"/>
+          <w:lang w:val="en-US"/>
+        </w:rPr>
+        <w:t xml:space="preserve"> </w:t>
+      </w:r>
+      <w:proofErr w:type="spellStart"/>
       <w:r>
         <w:rPr>
           <w:rFonts w:ascii="Consolas" w:eastAsia="Times New Roman" w:hAnsi="Consolas" w:cs="Times New Roman"/>
@@ -3447,15 +4699,16 @@
         </w:rPr>
         <w:t>int</w:t>
       </w:r>
-      <w:r>
-        <w:rPr>
-          <w:rFonts w:ascii="Consolas" w:eastAsia="Times New Roman" w:hAnsi="Consolas" w:cs="Times New Roman"/>
-          <w:color w:val="000000" w:themeColor="text1"/>
-          <w:sz w:val="21"/>
-          <w:szCs w:val="21"/>
-          <w:lang w:val="en-US"/>
-        </w:rPr>
-        <w:t xml:space="preserve"> REFERENCES personality (id) NULL,</w:t>
+      <w:proofErr w:type="spellEnd"/>
+      <w:r>
+        <w:rPr>
+          <w:rFonts w:ascii="Consolas" w:eastAsia="Times New Roman" w:hAnsi="Consolas" w:cs="Times New Roman"/>
+          <w:color w:val="000000" w:themeColor="text1"/>
+          <w:sz w:val="21"/>
+          <w:szCs w:val="21"/>
+          <w:lang w:val="en-US"/>
+        </w:rPr>
+        <w:t xml:space="preserve"> REFERENCES creature (id) NOT NULL,</w:t>
       </w:r>
     </w:p>
     <w:p>
@@ -3477,8 +4730,33 @@
           <w:szCs w:val="21"/>
           <w:lang w:val="en-US"/>
         </w:rPr>
-        <w:t xml:space="preserve">  profession_id </w:t>
-      </w:r>
+        <w:t xml:space="preserve">  </w:t>
+      </w:r>
+      <w:proofErr w:type="spellStart"/>
+      <w:proofErr w:type="gramStart"/>
+      <w:r>
+        <w:rPr>
+          <w:rFonts w:ascii="Consolas" w:eastAsia="Times New Roman" w:hAnsi="Consolas" w:cs="Times New Roman"/>
+          <w:color w:val="000000" w:themeColor="text1"/>
+          <w:sz w:val="21"/>
+          <w:szCs w:val="21"/>
+          <w:lang w:val="en-US"/>
+        </w:rPr>
+        <w:t>skill_id</w:t>
+      </w:r>
+      <w:proofErr w:type="spellEnd"/>
+      <w:proofErr w:type="gramEnd"/>
+      <w:r>
+        <w:rPr>
+          <w:rFonts w:ascii="Consolas" w:eastAsia="Times New Roman" w:hAnsi="Consolas" w:cs="Times New Roman"/>
+          <w:color w:val="000000" w:themeColor="text1"/>
+          <w:sz w:val="21"/>
+          <w:szCs w:val="21"/>
+          <w:lang w:val="en-US"/>
+        </w:rPr>
+        <w:t xml:space="preserve"> </w:t>
+      </w:r>
+      <w:proofErr w:type="spellStart"/>
       <w:r>
         <w:rPr>
           <w:rFonts w:ascii="Consolas" w:eastAsia="Times New Roman" w:hAnsi="Consolas" w:cs="Times New Roman"/>
@@ -3491,15 +4769,16 @@
         </w:rPr>
         <w:t>int</w:t>
       </w:r>
-      <w:r>
-        <w:rPr>
-          <w:rFonts w:ascii="Consolas" w:eastAsia="Times New Roman" w:hAnsi="Consolas" w:cs="Times New Roman"/>
-          <w:color w:val="000000" w:themeColor="text1"/>
-          <w:sz w:val="21"/>
-          <w:szCs w:val="21"/>
-          <w:lang w:val="en-US"/>
-        </w:rPr>
-        <w:t xml:space="preserve"> REFERENCES profession (id) NULL</w:t>
+      <w:proofErr w:type="spellEnd"/>
+      <w:r>
+        <w:rPr>
+          <w:rFonts w:ascii="Consolas" w:eastAsia="Times New Roman" w:hAnsi="Consolas" w:cs="Times New Roman"/>
+          <w:color w:val="000000" w:themeColor="text1"/>
+          <w:sz w:val="21"/>
+          <w:szCs w:val="21"/>
+          <w:lang w:val="en-US"/>
+        </w:rPr>
+        <w:t xml:space="preserve"> REFERENCES skill (id) NOT NULL</w:t>
       </w:r>
     </w:p>
     <w:p>
@@ -3555,8 +4834,42 @@
           <w:szCs w:val="21"/>
           <w:lang w:val="en-US"/>
         </w:rPr>
-        <w:t>CREATE TABLE creature_action (</w:t>
-      </w:r>
+        <w:t xml:space="preserve">CREATE TABLE IF NOT EXISTS </w:t>
+      </w:r>
+      <w:proofErr w:type="spellStart"/>
+      <w:r>
+        <w:rPr>
+          <w:rFonts w:ascii="Consolas" w:eastAsia="Times New Roman" w:hAnsi="Consolas" w:cs="Times New Roman"/>
+          <w:color w:val="000000" w:themeColor="text1"/>
+          <w:sz w:val="21"/>
+          <w:szCs w:val="21"/>
+          <w:lang w:val="en-US"/>
+        </w:rPr>
+        <w:t>creature_</w:t>
+      </w:r>
+      <w:proofErr w:type="gramStart"/>
+      <w:r>
+        <w:rPr>
+          <w:rFonts w:ascii="Consolas" w:eastAsia="Times New Roman" w:hAnsi="Consolas" w:cs="Times New Roman"/>
+          <w:color w:val="000000" w:themeColor="text1"/>
+          <w:sz w:val="21"/>
+          <w:szCs w:val="21"/>
+          <w:lang w:val="en-US"/>
+        </w:rPr>
+        <w:t>action</w:t>
+      </w:r>
+      <w:proofErr w:type="spellEnd"/>
+      <w:r>
+        <w:rPr>
+          <w:rFonts w:ascii="Consolas" w:eastAsia="Times New Roman" w:hAnsi="Consolas" w:cs="Times New Roman"/>
+          <w:color w:val="000000" w:themeColor="text1"/>
+          <w:sz w:val="21"/>
+          <w:szCs w:val="21"/>
+          <w:lang w:val="en-US"/>
+        </w:rPr>
+        <w:t>(</w:t>
+      </w:r>
+      <w:proofErr w:type="gramEnd"/>
     </w:p>
     <w:p>
       <w:pPr>
@@ -3577,7 +4890,29 @@
           <w:szCs w:val="21"/>
           <w:lang w:val="en-US"/>
         </w:rPr>
-        <w:t xml:space="preserve">  id </w:t>
+        <w:t xml:space="preserve">  </w:t>
+      </w:r>
+      <w:proofErr w:type="gramStart"/>
+      <w:r>
+        <w:rPr>
+          <w:rFonts w:ascii="Consolas" w:eastAsia="Times New Roman" w:hAnsi="Consolas" w:cs="Times New Roman"/>
+          <w:color w:val="000000" w:themeColor="text1"/>
+          <w:sz w:val="21"/>
+          <w:szCs w:val="21"/>
+          <w:lang w:val="en-US"/>
+        </w:rPr>
+        <w:t>id</w:t>
+      </w:r>
+      <w:proofErr w:type="gramEnd"/>
+      <w:r>
+        <w:rPr>
+          <w:rFonts w:ascii="Consolas" w:eastAsia="Times New Roman" w:hAnsi="Consolas" w:cs="Times New Roman"/>
+          <w:color w:val="000000" w:themeColor="text1"/>
+          <w:sz w:val="21"/>
+          <w:szCs w:val="21"/>
+          <w:lang w:val="en-US"/>
+        </w:rPr>
+        <w:t xml:space="preserve"> </w:t>
       </w:r>
       <w:r>
         <w:rPr>
@@ -3621,8 +4956,33 @@
           <w:szCs w:val="21"/>
           <w:lang w:val="en-US"/>
         </w:rPr>
-        <w:t xml:space="preserve">  creature_id </w:t>
-      </w:r>
+        <w:t xml:space="preserve">  </w:t>
+      </w:r>
+      <w:proofErr w:type="spellStart"/>
+      <w:proofErr w:type="gramStart"/>
+      <w:r>
+        <w:rPr>
+          <w:rFonts w:ascii="Consolas" w:eastAsia="Times New Roman" w:hAnsi="Consolas" w:cs="Times New Roman"/>
+          <w:color w:val="000000" w:themeColor="text1"/>
+          <w:sz w:val="21"/>
+          <w:szCs w:val="21"/>
+          <w:lang w:val="en-US"/>
+        </w:rPr>
+        <w:t>creature_id</w:t>
+      </w:r>
+      <w:proofErr w:type="spellEnd"/>
+      <w:proofErr w:type="gramEnd"/>
+      <w:r>
+        <w:rPr>
+          <w:rFonts w:ascii="Consolas" w:eastAsia="Times New Roman" w:hAnsi="Consolas" w:cs="Times New Roman"/>
+          <w:color w:val="000000" w:themeColor="text1"/>
+          <w:sz w:val="21"/>
+          <w:szCs w:val="21"/>
+          <w:lang w:val="en-US"/>
+        </w:rPr>
+        <w:t xml:space="preserve"> </w:t>
+      </w:r>
+      <w:proofErr w:type="spellStart"/>
       <w:r>
         <w:rPr>
           <w:rFonts w:ascii="Consolas" w:eastAsia="Times New Roman" w:hAnsi="Consolas" w:cs="Times New Roman"/>
@@ -3635,6 +4995,7 @@
         </w:rPr>
         <w:t>int</w:t>
       </w:r>
+      <w:proofErr w:type="spellEnd"/>
       <w:r>
         <w:rPr>
           <w:rFonts w:ascii="Consolas" w:eastAsia="Times New Roman" w:hAnsi="Consolas" w:cs="Times New Roman"/>
@@ -3665,8 +5026,33 @@
           <w:szCs w:val="21"/>
           <w:lang w:val="en-US"/>
         </w:rPr>
-        <w:t xml:space="preserve">  action_id </w:t>
-      </w:r>
+        <w:t xml:space="preserve">  </w:t>
+      </w:r>
+      <w:proofErr w:type="spellStart"/>
+      <w:proofErr w:type="gramStart"/>
+      <w:r>
+        <w:rPr>
+          <w:rFonts w:ascii="Consolas" w:eastAsia="Times New Roman" w:hAnsi="Consolas" w:cs="Times New Roman"/>
+          <w:color w:val="000000" w:themeColor="text1"/>
+          <w:sz w:val="21"/>
+          <w:szCs w:val="21"/>
+          <w:lang w:val="en-US"/>
+        </w:rPr>
+        <w:t>action_id</w:t>
+      </w:r>
+      <w:proofErr w:type="spellEnd"/>
+      <w:proofErr w:type="gramEnd"/>
+      <w:r>
+        <w:rPr>
+          <w:rFonts w:ascii="Consolas" w:eastAsia="Times New Roman" w:hAnsi="Consolas" w:cs="Times New Roman"/>
+          <w:color w:val="000000" w:themeColor="text1"/>
+          <w:sz w:val="21"/>
+          <w:szCs w:val="21"/>
+          <w:lang w:val="en-US"/>
+        </w:rPr>
+        <w:t xml:space="preserve"> </w:t>
+      </w:r>
+      <w:proofErr w:type="spellStart"/>
       <w:r>
         <w:rPr>
           <w:rFonts w:ascii="Consolas" w:eastAsia="Times New Roman" w:hAnsi="Consolas" w:cs="Times New Roman"/>
@@ -3679,6 +5065,7 @@
         </w:rPr>
         <w:t>int</w:t>
       </w:r>
+      <w:proofErr w:type="spellEnd"/>
       <w:r>
         <w:rPr>
           <w:rFonts w:ascii="Consolas" w:eastAsia="Times New Roman" w:hAnsi="Consolas" w:cs="Times New Roman"/>
@@ -3709,7 +5096,31 @@
           <w:szCs w:val="21"/>
           <w:lang w:val="en-US"/>
         </w:rPr>
-        <w:t xml:space="preserve">  start_time </w:t>
+        <w:t xml:space="preserve">  </w:t>
+      </w:r>
+      <w:proofErr w:type="spellStart"/>
+      <w:proofErr w:type="gramStart"/>
+      <w:r>
+        <w:rPr>
+          <w:rFonts w:ascii="Consolas" w:eastAsia="Times New Roman" w:hAnsi="Consolas" w:cs="Times New Roman"/>
+          <w:color w:val="000000" w:themeColor="text1"/>
+          <w:sz w:val="21"/>
+          <w:szCs w:val="21"/>
+          <w:lang w:val="en-US"/>
+        </w:rPr>
+        <w:t>start_time</w:t>
+      </w:r>
+      <w:proofErr w:type="spellEnd"/>
+      <w:proofErr w:type="gramEnd"/>
+      <w:r>
+        <w:rPr>
+          <w:rFonts w:ascii="Consolas" w:eastAsia="Times New Roman" w:hAnsi="Consolas" w:cs="Times New Roman"/>
+          <w:color w:val="000000" w:themeColor="text1"/>
+          <w:sz w:val="21"/>
+          <w:szCs w:val="21"/>
+          <w:lang w:val="en-US"/>
+        </w:rPr>
+        <w:t xml:space="preserve"> </w:t>
       </w:r>
       <w:r>
         <w:rPr>
@@ -3731,39 +5142,53 @@
           <w:szCs w:val="21"/>
           <w:lang w:val="en-US"/>
         </w:rPr>
+        <w:t xml:space="preserve"> NULL,</w:t>
+      </w:r>
+    </w:p>
+    <w:p>
+      <w:pPr>
+        <w:spacing w:after="0" w:line="285" w:lineRule="atLeast"/>
+        <w:rPr>
+          <w:rFonts w:ascii="Consolas" w:eastAsia="Times New Roman" w:hAnsi="Consolas" w:cs="Times New Roman"/>
+          <w:color w:val="000000" w:themeColor="text1"/>
+          <w:sz w:val="21"/>
+          <w:szCs w:val="21"/>
+          <w:lang w:val="en-US"/>
+        </w:rPr>
+      </w:pPr>
+      <w:r>
+        <w:rPr>
+          <w:rFonts w:ascii="Consolas" w:eastAsia="Times New Roman" w:hAnsi="Consolas" w:cs="Times New Roman"/>
+          <w:color w:val="000000" w:themeColor="text1"/>
+          <w:sz w:val="21"/>
+          <w:szCs w:val="21"/>
+          <w:lang w:val="en-US"/>
+        </w:rPr>
+        <w:t xml:space="preserve">  </w:t>
+      </w:r>
+      <w:proofErr w:type="spellStart"/>
+      <w:proofErr w:type="gramStart"/>
+      <w:r>
+        <w:rPr>
+          <w:rFonts w:ascii="Consolas" w:eastAsia="Times New Roman" w:hAnsi="Consolas" w:cs="Times New Roman"/>
+          <w:color w:val="000000" w:themeColor="text1"/>
+          <w:sz w:val="21"/>
+          <w:szCs w:val="21"/>
+          <w:lang w:val="en-US"/>
+        </w:rPr>
+        <w:t>end_time</w:t>
+      </w:r>
+      <w:proofErr w:type="spellEnd"/>
+      <w:proofErr w:type="gramEnd"/>
+      <w:r>
+        <w:rPr>
+          <w:rFonts w:ascii="Consolas" w:eastAsia="Times New Roman" w:hAnsi="Consolas" w:cs="Times New Roman"/>
+          <w:color w:val="000000" w:themeColor="text1"/>
+          <w:sz w:val="21"/>
+          <w:szCs w:val="21"/>
+          <w:lang w:val="en-US"/>
+        </w:rPr>
         <w:t xml:space="preserve"> </w:t>
-      </w:r>
-      <w:r>
-        <w:rPr>
-          <w:rFonts w:ascii="Consolas" w:eastAsia="Times New Roman" w:hAnsi="Consolas" w:cs="Times New Roman"/>
-          <w:color w:val="000000" w:themeColor="text1"/>
-          <w:sz w:val="21"/>
-          <w:szCs w:val="21"/>
-          <w:lang w:val="en-US"/>
-        </w:rPr>
-        <w:t>NULL,</w:t>
-      </w:r>
-    </w:p>
-    <w:p>
-      <w:pPr>
-        <w:spacing w:after="0" w:line="285" w:lineRule="atLeast"/>
-        <w:rPr>
-          <w:rFonts w:ascii="Consolas" w:eastAsia="Times New Roman" w:hAnsi="Consolas" w:cs="Times New Roman"/>
-          <w:color w:val="000000" w:themeColor="text1"/>
-          <w:sz w:val="21"/>
-          <w:szCs w:val="21"/>
-          <w:lang w:val="en-US"/>
-        </w:rPr>
-      </w:pPr>
-      <w:r>
-        <w:rPr>
-          <w:rFonts w:ascii="Consolas" w:eastAsia="Times New Roman" w:hAnsi="Consolas" w:cs="Times New Roman"/>
-          <w:color w:val="000000" w:themeColor="text1"/>
-          <w:sz w:val="21"/>
-          <w:szCs w:val="21"/>
-          <w:lang w:val="en-US"/>
-        </w:rPr>
-        <w:t xml:space="preserve">  end_time </w:t>
       </w:r>
       <w:r>
         <w:rPr>
@@ -3785,17 +5210,7 @@
           <w:szCs w:val="21"/>
           <w:lang w:val="en-US"/>
         </w:rPr>
-        <w:t xml:space="preserve"> </w:t>
-      </w:r>
-      <w:r>
-        <w:rPr>
-          <w:rFonts w:ascii="Consolas" w:eastAsia="Times New Roman" w:hAnsi="Consolas" w:cs="Times New Roman"/>
-          <w:color w:val="000000" w:themeColor="text1"/>
-          <w:sz w:val="21"/>
-          <w:szCs w:val="21"/>
-          <w:lang w:val="en-US"/>
-        </w:rPr>
-        <w:t>NULL</w:t>
+        <w:t xml:space="preserve"> NULL</w:t>
       </w:r>
     </w:p>
     <w:p>
@@ -3806,28 +5221,16 @@
           <w:color w:val="000000" w:themeColor="text1"/>
           <w:sz w:val="21"/>
           <w:szCs w:val="21"/>
-          <w:lang w:val="en-US"/>
-        </w:rPr>
-      </w:pPr>
-      <w:r>
-        <w:rPr>
-          <w:rFonts w:ascii="Consolas" w:eastAsia="Times New Roman" w:hAnsi="Consolas" w:cs="Times New Roman"/>
-          <w:color w:val="000000" w:themeColor="text1"/>
-          <w:sz w:val="21"/>
-          <w:szCs w:val="21"/>
-          <w:lang w:val="en-US"/>
+        </w:rPr>
+      </w:pPr>
+      <w:r>
+        <w:rPr>
+          <w:rFonts w:ascii="Consolas" w:eastAsia="Times New Roman" w:hAnsi="Consolas" w:cs="Times New Roman"/>
+          <w:color w:val="000000" w:themeColor="text1"/>
+          <w:sz w:val="21"/>
+          <w:szCs w:val="21"/>
         </w:rPr>
         <w:t>);</w:t>
-      </w:r>
-      <w:r>
-        <w:rPr>
-          <w:rFonts w:ascii="Consolas" w:eastAsia="Times New Roman" w:hAnsi="Consolas" w:cs="Times New Roman"/>
-          <w:color w:val="000000" w:themeColor="text1"/>
-          <w:sz w:val="21"/>
-          <w:szCs w:val="21"/>
-          <w:lang w:val="en-US"/>
-        </w:rPr>
-        <w:br/>
       </w:r>
     </w:p>
     <w:p>
@@ -3842,7 +5245,6 @@
           <w:szCs w:val="28"/>
         </w:rPr>
       </w:pPr>
-      <w:bookmarkStart w:id="10" w:name="_Toc128427414"/>
       <w:r>
         <w:rPr>
           <w:rFonts w:ascii="Times New Roman" w:hAnsi="Times New Roman" w:cs="Times New Roman"/>
@@ -3850,7 +5252,6 @@
           <w:sz w:val="28"/>
           <w:szCs w:val="28"/>
         </w:rPr>
-        <w:lastRenderedPageBreak/>
         <w:t>Вывод</w:t>
       </w:r>
       <w:bookmarkEnd w:id="10"/>
@@ -5484,7 +6885,7 @@
 </file>
 
 <file path=customXml/itemProps1.xml><?xml version="1.0" encoding="utf-8"?>
-<ds:datastoreItem xmlns:ds="http://schemas.openxmlformats.org/officeDocument/2006/customXml" ds:itemID="{52A06AF1-56E3-41CA-B983-637DCAA8A729}">
+<ds:datastoreItem xmlns:ds="http://schemas.openxmlformats.org/officeDocument/2006/customXml" ds:itemID="{2F6CEEBB-AB2C-4608-B6BC-00E8C279C1C2}">
   <ds:schemaRefs>
     <ds:schemaRef ds:uri="http://schemas.openxmlformats.org/officeDocument/2006/bibliography"/>
   </ds:schemaRefs>

</xml_diff>